<commit_message>
Components and map function
</commit_message>
<xml_diff>
--- a/notes.docx
+++ b/notes.docx
@@ -439,8 +439,175 @@
         </w:rPr>
         <w:t>src/ - códigos da aplicação(app.css, app.js)</w:t>
       </w:r>
+    </w:p>
+    <w:p>
+      <w:pPr>
+        <w:ind w:left="0" w:leftChars="0" w:firstLine="0" w:firstLineChars="0"/>
+        <w:jc w:val="left"/>
+        <w:rPr>
+          <w:rFonts w:hint="default"/>
+          <w:b w:val="0"/>
+          <w:bCs w:val="0"/>
+          <w:i w:val="0"/>
+          <w:iCs w:val="0"/>
+          <w:sz w:val="24"/>
+          <w:szCs w:val="24"/>
+          <w:lang w:val="pt-BR"/>
+        </w:rPr>
+      </w:pPr>
+    </w:p>
+    <w:p>
+      <w:pPr>
+        <w:ind w:left="0" w:leftChars="0" w:firstLine="0" w:firstLineChars="0"/>
+        <w:jc w:val="left"/>
+        <w:rPr>
+          <w:rFonts w:hint="default"/>
+          <w:b w:val="0"/>
+          <w:bCs w:val="0"/>
+          <w:i w:val="0"/>
+          <w:iCs w:val="0"/>
+          <w:sz w:val="24"/>
+          <w:szCs w:val="24"/>
+          <w:lang w:val="pt-BR"/>
+        </w:rPr>
+      </w:pPr>
       <w:bookmarkStart w:id="0" w:name="_GoBack"/>
       <w:bookmarkEnd w:id="0"/>
+    </w:p>
+    <w:p>
+      <w:pPr>
+        <w:ind w:left="0" w:leftChars="0" w:firstLine="0" w:firstLineChars="0"/>
+        <w:jc w:val="left"/>
+        <w:rPr>
+          <w:rFonts w:hint="default"/>
+          <w:b/>
+          <w:bCs/>
+          <w:i w:val="0"/>
+          <w:iCs w:val="0"/>
+          <w:sz w:val="24"/>
+          <w:szCs w:val="24"/>
+          <w:lang w:val="pt-BR"/>
+        </w:rPr>
+      </w:pPr>
+      <w:r>
+        <w:rPr>
+          <w:rFonts w:hint="default"/>
+          <w:b/>
+          <w:bCs/>
+          <w:i w:val="0"/>
+          <w:iCs w:val="0"/>
+          <w:sz w:val="24"/>
+          <w:szCs w:val="24"/>
+          <w:lang w:val="pt-BR"/>
+        </w:rPr>
+        <w:t>COMPONENTES NO REACT</w:t>
+      </w:r>
+    </w:p>
+    <w:p>
+      <w:pPr>
+        <w:ind w:left="0" w:leftChars="0" w:firstLine="0" w:firstLineChars="0"/>
+        <w:jc w:val="left"/>
+        <w:rPr>
+          <w:rFonts w:hint="default"/>
+          <w:b w:val="0"/>
+          <w:bCs w:val="0"/>
+          <w:i w:val="0"/>
+          <w:iCs w:val="0"/>
+          <w:sz w:val="24"/>
+          <w:szCs w:val="24"/>
+          <w:lang w:val="pt-BR"/>
+        </w:rPr>
+      </w:pPr>
+      <w:r>
+        <w:rPr>
+          <w:rFonts w:hint="default"/>
+          <w:b w:val="0"/>
+          <w:bCs w:val="0"/>
+          <w:i w:val="0"/>
+          <w:iCs w:val="0"/>
+          <w:sz w:val="24"/>
+          <w:szCs w:val="24"/>
+          <w:lang w:val="pt-BR"/>
+        </w:rPr>
+        <w:t>Componentes são funções JS cujo retorno é um HTML, logo, podem ser criados componentes que assumem o papel de trechos do front-end, tais como imagens de cabeçalho, parágrafos, divs, ...., qualquer parte do front que possa ser representada por um trecho HTML pode ser tornar um componente. E com essa facilidade em dividir o código em componentes, também é facilitado a organização. Por exemplo, uma logo da página é um componente Logo que fica na pasta componentes/Logo/index.js</w:t>
+      </w:r>
+    </w:p>
+    <w:p>
+      <w:pPr>
+        <w:ind w:left="0" w:leftChars="0" w:firstLine="0" w:firstLineChars="0"/>
+        <w:jc w:val="left"/>
+        <w:rPr>
+          <w:rFonts w:hint="default"/>
+          <w:b w:val="0"/>
+          <w:bCs w:val="0"/>
+          <w:i w:val="0"/>
+          <w:iCs w:val="0"/>
+          <w:sz w:val="24"/>
+          <w:szCs w:val="24"/>
+          <w:lang w:val="pt-BR"/>
+        </w:rPr>
+      </w:pPr>
+      <w:r>
+        <w:rPr>
+          <w:rFonts w:hint="default"/>
+          <w:b w:val="0"/>
+          <w:bCs w:val="0"/>
+          <w:i w:val="0"/>
+          <w:iCs w:val="0"/>
+          <w:sz w:val="24"/>
+          <w:szCs w:val="24"/>
+          <w:lang w:val="pt-BR"/>
+        </w:rPr>
+        <w:t>Nesse arquivo pode ser aplicado um CSS único dele, e todo esse componente, já com a estilização, pode ser importado na página App.js</w:t>
+      </w:r>
+    </w:p>
+    <w:p>
+      <w:pPr>
+        <w:ind w:left="0" w:leftChars="0" w:firstLine="0" w:firstLineChars="0"/>
+        <w:jc w:val="left"/>
+        <w:rPr>
+          <w:rFonts w:hint="default"/>
+          <w:b w:val="0"/>
+          <w:bCs w:val="0"/>
+          <w:i w:val="0"/>
+          <w:iCs w:val="0"/>
+          <w:sz w:val="24"/>
+          <w:szCs w:val="24"/>
+          <w:lang w:val="pt-BR"/>
+        </w:rPr>
+      </w:pPr>
+    </w:p>
+    <w:p>
+      <w:pPr>
+        <w:ind w:left="0" w:leftChars="0" w:firstLine="0" w:firstLineChars="0"/>
+        <w:jc w:val="left"/>
+        <w:rPr>
+          <w:rFonts w:hint="default"/>
+          <w:b w:val="0"/>
+          <w:bCs w:val="0"/>
+          <w:i w:val="0"/>
+          <w:iCs w:val="0"/>
+          <w:sz w:val="24"/>
+          <w:szCs w:val="24"/>
+          <w:lang w:val="pt-BR"/>
+        </w:rPr>
+      </w:pPr>
+    </w:p>
+    <w:p>
+      <w:pPr>
+        <w:ind w:left="0" w:leftChars="0" w:firstLine="0" w:firstLineChars="0"/>
+        <w:jc w:val="left"/>
+        <w:rPr>
+          <w:rFonts w:hint="default"/>
+          <w:b w:val="0"/>
+          <w:bCs w:val="0"/>
+          <w:i w:val="0"/>
+          <w:iCs w:val="0"/>
+          <w:sz w:val="24"/>
+          <w:szCs w:val="24"/>
+          <w:lang w:val="pt-BR"/>
+        </w:rPr>
+      </w:pPr>
     </w:p>
     <w:p>
       <w:pPr>
@@ -548,7 +715,7 @@
     <w:lsdException w:qFormat="1" w:unhideWhenUsed="0" w:uiPriority="0" w:semiHidden="0" w:name="Title"/>
     <w:lsdException w:unhideWhenUsed="0" w:uiPriority="0" w:semiHidden="0" w:name="Closing"/>
     <w:lsdException w:unhideWhenUsed="0" w:uiPriority="0" w:semiHidden="0" w:name="Signature"/>
-    <w:lsdException w:unhideWhenUsed="0" w:uiPriority="0" w:name="Default Paragraph Font"/>
+    <w:lsdException w:qFormat="1" w:unhideWhenUsed="0" w:uiPriority="0" w:name="Default Paragraph Font"/>
     <w:lsdException w:unhideWhenUsed="0" w:uiPriority="0" w:semiHidden="0" w:name="Body Text"/>
     <w:lsdException w:unhideWhenUsed="0" w:uiPriority="0" w:semiHidden="0" w:name="Body Text Indent"/>
     <w:lsdException w:unhideWhenUsed="0" w:uiPriority="0" w:semiHidden="0" w:name="List Continue"/>
@@ -646,6 +813,7 @@
   <w:style w:type="character" w:default="1" w:styleId="2">
     <w:name w:val="Default Paragraph Font"/>
     <w:semiHidden/>
+    <w:qFormat/>
     <w:uiPriority w:val="0"/>
   </w:style>
   <w:style w:type="table" w:default="1" w:styleId="3">

</xml_diff>

<commit_message>
Uso de filtro para estado
</commit_message>
<xml_diff>
--- a/notes.docx
+++ b/notes.docx
@@ -12855,18 +12855,2428 @@
           <w:lang w:val="pt-BR"/>
         </w:rPr>
       </w:pPr>
+    </w:p>
+    <w:p>
+      <w:pPr>
+        <w:ind w:left="0" w:leftChars="0" w:firstLine="0" w:firstLineChars="0"/>
+        <w:jc w:val="left"/>
+        <w:rPr>
+          <w:rFonts w:hint="default"/>
+          <w:lang w:val="pt-BR"/>
+        </w:rPr>
+      </w:pPr>
+      <w:r>
+        <w:rPr>
+          <w:rFonts w:hint="default"/>
+          <w:lang w:val="pt-BR"/>
+        </w:rPr>
+        <w:t>Tornando esse exemplo algo mais relacionado ao projeto, a ideia agora é mostrar na tela todos os livros cujo nome contenha o que for pesquisado no campo de pesquisa. Isso é feito primeiramente criando um arquivo dadosPesquisa.js, na mesma pasta do componente Pesquisa, e nesse arquivo declarar uma lista de objetos livros com atributos nome e id (para simular um banco de dados). Esse aquivo é importado para o index.js do componente Pesquisa, e nesse arquivo, as mudanças são feitas para adaptar o uso da lista.</w:t>
+      </w:r>
+    </w:p>
+    <w:p>
+      <w:pPr>
+        <w:ind w:left="0" w:leftChars="0" w:firstLine="0" w:firstLineChars="0"/>
+        <w:jc w:val="left"/>
+        <w:rPr>
+          <w:rFonts w:hint="default"/>
+          <w:lang w:val="pt-BR"/>
+        </w:rPr>
+      </w:pPr>
+    </w:p>
+    <w:p>
+      <w:pPr>
+        <w:keepNext w:val="0"/>
+        <w:keepLines w:val="0"/>
+        <w:widowControl/>
+        <w:suppressLineNumbers w:val="0"/>
+        <w:shd w:val="clear" w:fill="1F1F1F"/>
+        <w:spacing w:line="324" w:lineRule="atLeast"/>
+        <w:jc w:val="left"/>
+        <w:rPr>
+          <w:rFonts w:ascii="Consolas" w:hAnsi="Consolas" w:eastAsia="Consolas" w:cs="Consolas"/>
+          <w:b w:val="0"/>
+          <w:bCs w:val="0"/>
+          <w:color w:val="CCCCCC"/>
+          <w:sz w:val="24"/>
+          <w:szCs w:val="24"/>
+        </w:rPr>
+      </w:pPr>
+      <w:r>
+        <w:rPr>
+          <w:rFonts w:hint="default" w:ascii="Consolas" w:hAnsi="Consolas" w:eastAsia="Consolas" w:cs="Consolas"/>
+          <w:b w:val="0"/>
+          <w:bCs w:val="0"/>
+          <w:color w:val="C586C0"/>
+          <w:kern w:val="0"/>
+          <w:sz w:val="24"/>
+          <w:szCs w:val="24"/>
+          <w:shd w:val="clear" w:fill="1F1F1F"/>
+          <w:lang w:val="en-US" w:eastAsia="zh-CN" w:bidi="ar"/>
+        </w:rPr>
+        <w:t>import</w:t>
+      </w:r>
+      <w:r>
+        <w:rPr>
+          <w:rFonts w:hint="default" w:ascii="Consolas" w:hAnsi="Consolas" w:eastAsia="Consolas" w:cs="Consolas"/>
+          <w:b w:val="0"/>
+          <w:bCs w:val="0"/>
+          <w:color w:val="CCCCCC"/>
+          <w:kern w:val="0"/>
+          <w:sz w:val="24"/>
+          <w:szCs w:val="24"/>
+          <w:shd w:val="clear" w:fill="1F1F1F"/>
+          <w:lang w:val="en-US" w:eastAsia="zh-CN" w:bidi="ar"/>
+        </w:rPr>
+        <w:t xml:space="preserve"> { </w:t>
+      </w:r>
+      <w:r>
+        <w:rPr>
+          <w:rFonts w:hint="default" w:ascii="Consolas" w:hAnsi="Consolas" w:eastAsia="Consolas" w:cs="Consolas"/>
+          <w:b w:val="0"/>
+          <w:bCs w:val="0"/>
+          <w:color w:val="9CDCFE"/>
+          <w:kern w:val="0"/>
+          <w:sz w:val="24"/>
+          <w:szCs w:val="24"/>
+          <w:shd w:val="clear" w:fill="1F1F1F"/>
+          <w:lang w:val="en-US" w:eastAsia="zh-CN" w:bidi="ar"/>
+        </w:rPr>
+        <w:t>livros</w:t>
+      </w:r>
+      <w:r>
+        <w:rPr>
+          <w:rFonts w:hint="default" w:ascii="Consolas" w:hAnsi="Consolas" w:eastAsia="Consolas" w:cs="Consolas"/>
+          <w:b w:val="0"/>
+          <w:bCs w:val="0"/>
+          <w:color w:val="CCCCCC"/>
+          <w:kern w:val="0"/>
+          <w:sz w:val="24"/>
+          <w:szCs w:val="24"/>
+          <w:shd w:val="clear" w:fill="1F1F1F"/>
+          <w:lang w:val="en-US" w:eastAsia="zh-CN" w:bidi="ar"/>
+        </w:rPr>
+        <w:t xml:space="preserve"> } </w:t>
+      </w:r>
+      <w:r>
+        <w:rPr>
+          <w:rFonts w:hint="default" w:ascii="Consolas" w:hAnsi="Consolas" w:eastAsia="Consolas" w:cs="Consolas"/>
+          <w:b w:val="0"/>
+          <w:bCs w:val="0"/>
+          <w:color w:val="C586C0"/>
+          <w:kern w:val="0"/>
+          <w:sz w:val="24"/>
+          <w:szCs w:val="24"/>
+          <w:shd w:val="clear" w:fill="1F1F1F"/>
+          <w:lang w:val="en-US" w:eastAsia="zh-CN" w:bidi="ar"/>
+        </w:rPr>
+        <w:t>from</w:t>
+      </w:r>
+      <w:r>
+        <w:rPr>
+          <w:rFonts w:hint="default" w:ascii="Consolas" w:hAnsi="Consolas" w:eastAsia="Consolas" w:cs="Consolas"/>
+          <w:b w:val="0"/>
+          <w:bCs w:val="0"/>
+          <w:color w:val="CCCCCC"/>
+          <w:kern w:val="0"/>
+          <w:sz w:val="24"/>
+          <w:szCs w:val="24"/>
+          <w:shd w:val="clear" w:fill="1F1F1F"/>
+          <w:lang w:val="en-US" w:eastAsia="zh-CN" w:bidi="ar"/>
+        </w:rPr>
+        <w:t xml:space="preserve"> </w:t>
+      </w:r>
+      <w:r>
+        <w:rPr>
+          <w:rFonts w:hint="default" w:ascii="Consolas" w:hAnsi="Consolas" w:eastAsia="Consolas" w:cs="Consolas"/>
+          <w:b w:val="0"/>
+          <w:bCs w:val="0"/>
+          <w:color w:val="CE9178"/>
+          <w:kern w:val="0"/>
+          <w:sz w:val="24"/>
+          <w:szCs w:val="24"/>
+          <w:shd w:val="clear" w:fill="1F1F1F"/>
+          <w:lang w:val="en-US" w:eastAsia="zh-CN" w:bidi="ar"/>
+        </w:rPr>
+        <w:t>'./dadosPesquisa'</w:t>
+      </w:r>
+      <w:r>
+        <w:rPr>
+          <w:rFonts w:hint="default" w:ascii="Consolas" w:hAnsi="Consolas" w:eastAsia="Consolas" w:cs="Consolas"/>
+          <w:b w:val="0"/>
+          <w:bCs w:val="0"/>
+          <w:color w:val="CCCCCC"/>
+          <w:kern w:val="0"/>
+          <w:sz w:val="24"/>
+          <w:szCs w:val="24"/>
+          <w:shd w:val="clear" w:fill="1F1F1F"/>
+          <w:lang w:val="en-US" w:eastAsia="zh-CN" w:bidi="ar"/>
+        </w:rPr>
+        <w:t>;</w:t>
+      </w:r>
+      <w:r>
+        <w:rPr>
+          <w:rFonts w:hint="default" w:ascii="Consolas" w:hAnsi="Consolas" w:eastAsia="Consolas" w:cs="Consolas"/>
+          <w:b w:val="0"/>
+          <w:bCs w:val="0"/>
+          <w:color w:val="6A9955"/>
+          <w:kern w:val="0"/>
+          <w:sz w:val="24"/>
+          <w:szCs w:val="24"/>
+          <w:shd w:val="clear" w:fill="1F1F1F"/>
+          <w:lang w:val="en-US" w:eastAsia="zh-CN" w:bidi="ar"/>
+        </w:rPr>
+        <w:t>//IMPORTAÇÃO DA LISTA DE OBJETOS livros</w:t>
+      </w:r>
+    </w:p>
+    <w:p>
+      <w:pPr>
+        <w:ind w:left="0" w:leftChars="0" w:firstLine="0" w:firstLineChars="0"/>
+        <w:jc w:val="left"/>
+        <w:rPr>
+          <w:rFonts w:hint="default"/>
+          <w:lang w:val="pt-BR"/>
+        </w:rPr>
+      </w:pPr>
+    </w:p>
+    <w:p>
+      <w:pPr>
+        <w:keepNext w:val="0"/>
+        <w:keepLines w:val="0"/>
+        <w:widowControl/>
+        <w:suppressLineNumbers w:val="0"/>
+        <w:shd w:val="clear" w:fill="1F1F1F"/>
+        <w:spacing w:line="324" w:lineRule="atLeast"/>
+        <w:jc w:val="left"/>
+        <w:rPr>
+          <w:rFonts w:ascii="Consolas" w:hAnsi="Consolas" w:eastAsia="Consolas" w:cs="Consolas"/>
+          <w:b w:val="0"/>
+          <w:bCs w:val="0"/>
+          <w:color w:val="CCCCCC"/>
+          <w:sz w:val="24"/>
+          <w:szCs w:val="24"/>
+        </w:rPr>
+      </w:pPr>
+      <w:r>
+        <w:rPr>
+          <w:rFonts w:hint="default" w:ascii="Consolas" w:hAnsi="Consolas" w:eastAsia="Consolas" w:cs="Consolas"/>
+          <w:b w:val="0"/>
+          <w:bCs w:val="0"/>
+          <w:color w:val="569CD6"/>
+          <w:kern w:val="0"/>
+          <w:sz w:val="24"/>
+          <w:szCs w:val="24"/>
+          <w:shd w:val="clear" w:fill="1F1F1F"/>
+          <w:lang w:val="en-US" w:eastAsia="zh-CN" w:bidi="ar"/>
+        </w:rPr>
+        <w:t>function</w:t>
+      </w:r>
+      <w:r>
+        <w:rPr>
+          <w:rFonts w:hint="default" w:ascii="Consolas" w:hAnsi="Consolas" w:eastAsia="Consolas" w:cs="Consolas"/>
+          <w:b w:val="0"/>
+          <w:bCs w:val="0"/>
+          <w:color w:val="CCCCCC"/>
+          <w:kern w:val="0"/>
+          <w:sz w:val="24"/>
+          <w:szCs w:val="24"/>
+          <w:shd w:val="clear" w:fill="1F1F1F"/>
+          <w:lang w:val="en-US" w:eastAsia="zh-CN" w:bidi="ar"/>
+        </w:rPr>
+        <w:t xml:space="preserve"> </w:t>
+      </w:r>
+      <w:r>
+        <w:rPr>
+          <w:rFonts w:hint="default" w:ascii="Consolas" w:hAnsi="Consolas" w:eastAsia="Consolas" w:cs="Consolas"/>
+          <w:b w:val="0"/>
+          <w:bCs w:val="0"/>
+          <w:color w:val="DCDCAA"/>
+          <w:kern w:val="0"/>
+          <w:sz w:val="24"/>
+          <w:szCs w:val="24"/>
+          <w:shd w:val="clear" w:fill="1F1F1F"/>
+          <w:lang w:val="en-US" w:eastAsia="zh-CN" w:bidi="ar"/>
+        </w:rPr>
+        <w:t>Pesquisa</w:t>
+      </w:r>
+      <w:r>
+        <w:rPr>
+          <w:rFonts w:hint="default" w:ascii="Consolas" w:hAnsi="Consolas" w:eastAsia="Consolas" w:cs="Consolas"/>
+          <w:b w:val="0"/>
+          <w:bCs w:val="0"/>
+          <w:color w:val="CCCCCC"/>
+          <w:kern w:val="0"/>
+          <w:sz w:val="24"/>
+          <w:szCs w:val="24"/>
+          <w:shd w:val="clear" w:fill="1F1F1F"/>
+          <w:lang w:val="en-US" w:eastAsia="zh-CN" w:bidi="ar"/>
+        </w:rPr>
+        <w:t>(){</w:t>
+      </w:r>
+    </w:p>
+    <w:p>
+      <w:pPr>
+        <w:keepNext w:val="0"/>
+        <w:keepLines w:val="0"/>
+        <w:widowControl/>
+        <w:suppressLineNumbers w:val="0"/>
+        <w:shd w:val="clear" w:fill="1F1F1F"/>
+        <w:spacing w:line="324" w:lineRule="atLeast"/>
+        <w:jc w:val="left"/>
+        <w:rPr>
+          <w:rFonts w:hint="default" w:ascii="Consolas" w:hAnsi="Consolas" w:eastAsia="Consolas" w:cs="Consolas"/>
+          <w:b w:val="0"/>
+          <w:bCs w:val="0"/>
+          <w:color w:val="CCCCCC"/>
+          <w:sz w:val="24"/>
+          <w:szCs w:val="24"/>
+        </w:rPr>
+      </w:pPr>
+      <w:r>
+        <w:rPr>
+          <w:rFonts w:hint="default" w:ascii="Consolas" w:hAnsi="Consolas" w:eastAsia="Consolas" w:cs="Consolas"/>
+          <w:b w:val="0"/>
+          <w:bCs w:val="0"/>
+          <w:color w:val="CCCCCC"/>
+          <w:kern w:val="0"/>
+          <w:sz w:val="24"/>
+          <w:szCs w:val="24"/>
+          <w:shd w:val="clear" w:fill="1F1F1F"/>
+          <w:lang w:val="en-US" w:eastAsia="zh-CN" w:bidi="ar"/>
+        </w:rPr>
+        <w:t xml:space="preserve">    </w:t>
+      </w:r>
+      <w:r>
+        <w:rPr>
+          <w:rFonts w:hint="default" w:ascii="Consolas" w:hAnsi="Consolas" w:eastAsia="Consolas" w:cs="Consolas"/>
+          <w:b w:val="0"/>
+          <w:bCs w:val="0"/>
+          <w:color w:val="569CD6"/>
+          <w:kern w:val="0"/>
+          <w:sz w:val="24"/>
+          <w:szCs w:val="24"/>
+          <w:shd w:val="clear" w:fill="1F1F1F"/>
+          <w:lang w:val="en-US" w:eastAsia="zh-CN" w:bidi="ar"/>
+        </w:rPr>
+        <w:t>const</w:t>
+      </w:r>
+      <w:r>
+        <w:rPr>
+          <w:rFonts w:hint="default" w:ascii="Consolas" w:hAnsi="Consolas" w:eastAsia="Consolas" w:cs="Consolas"/>
+          <w:b w:val="0"/>
+          <w:bCs w:val="0"/>
+          <w:color w:val="CCCCCC"/>
+          <w:kern w:val="0"/>
+          <w:sz w:val="24"/>
+          <w:szCs w:val="24"/>
+          <w:shd w:val="clear" w:fill="1F1F1F"/>
+          <w:lang w:val="en-US" w:eastAsia="zh-CN" w:bidi="ar"/>
+        </w:rPr>
+        <w:t xml:space="preserve"> [</w:t>
+      </w:r>
+      <w:r>
+        <w:rPr>
+          <w:rFonts w:hint="default" w:ascii="Consolas" w:hAnsi="Consolas" w:eastAsia="Consolas" w:cs="Consolas"/>
+          <w:b w:val="0"/>
+          <w:bCs w:val="0"/>
+          <w:color w:val="4FC1FF"/>
+          <w:kern w:val="0"/>
+          <w:sz w:val="24"/>
+          <w:szCs w:val="24"/>
+          <w:shd w:val="clear" w:fill="1F1F1F"/>
+          <w:lang w:val="en-US" w:eastAsia="zh-CN" w:bidi="ar"/>
+        </w:rPr>
+        <w:t>livrosPesquisados</w:t>
+      </w:r>
+      <w:r>
+        <w:rPr>
+          <w:rFonts w:hint="default" w:ascii="Consolas" w:hAnsi="Consolas" w:eastAsia="Consolas" w:cs="Consolas"/>
+          <w:b w:val="0"/>
+          <w:bCs w:val="0"/>
+          <w:color w:val="CCCCCC"/>
+          <w:kern w:val="0"/>
+          <w:sz w:val="24"/>
+          <w:szCs w:val="24"/>
+          <w:shd w:val="clear" w:fill="1F1F1F"/>
+          <w:lang w:val="en-US" w:eastAsia="zh-CN" w:bidi="ar"/>
+        </w:rPr>
+        <w:t xml:space="preserve">, </w:t>
+      </w:r>
+      <w:r>
+        <w:rPr>
+          <w:rFonts w:hint="default" w:ascii="Consolas" w:hAnsi="Consolas" w:eastAsia="Consolas" w:cs="Consolas"/>
+          <w:b w:val="0"/>
+          <w:bCs w:val="0"/>
+          <w:color w:val="DCDCAA"/>
+          <w:kern w:val="0"/>
+          <w:sz w:val="24"/>
+          <w:szCs w:val="24"/>
+          <w:shd w:val="clear" w:fill="1F1F1F"/>
+          <w:lang w:val="en-US" w:eastAsia="zh-CN" w:bidi="ar"/>
+        </w:rPr>
+        <w:t>setLivrosPesquisados</w:t>
+      </w:r>
+      <w:r>
+        <w:rPr>
+          <w:rFonts w:hint="default" w:ascii="Consolas" w:hAnsi="Consolas" w:eastAsia="Consolas" w:cs="Consolas"/>
+          <w:b w:val="0"/>
+          <w:bCs w:val="0"/>
+          <w:color w:val="CCCCCC"/>
+          <w:kern w:val="0"/>
+          <w:sz w:val="24"/>
+          <w:szCs w:val="24"/>
+          <w:shd w:val="clear" w:fill="1F1F1F"/>
+          <w:lang w:val="en-US" w:eastAsia="zh-CN" w:bidi="ar"/>
+        </w:rPr>
+        <w:t>]</w:t>
+      </w:r>
+      <w:r>
+        <w:rPr>
+          <w:rFonts w:hint="default" w:ascii="Consolas" w:hAnsi="Consolas" w:eastAsia="Consolas" w:cs="Consolas"/>
+          <w:b w:val="0"/>
+          <w:bCs w:val="0"/>
+          <w:color w:val="D4D4D4"/>
+          <w:kern w:val="0"/>
+          <w:sz w:val="24"/>
+          <w:szCs w:val="24"/>
+          <w:shd w:val="clear" w:fill="1F1F1F"/>
+          <w:lang w:val="en-US" w:eastAsia="zh-CN" w:bidi="ar"/>
+        </w:rPr>
+        <w:t>=</w:t>
+      </w:r>
+      <w:r>
+        <w:rPr>
+          <w:rFonts w:hint="default" w:ascii="Consolas" w:hAnsi="Consolas" w:eastAsia="Consolas" w:cs="Consolas"/>
+          <w:b w:val="0"/>
+          <w:bCs w:val="0"/>
+          <w:color w:val="CCCCCC"/>
+          <w:kern w:val="0"/>
+          <w:sz w:val="24"/>
+          <w:szCs w:val="24"/>
+          <w:shd w:val="clear" w:fill="1F1F1F"/>
+          <w:lang w:val="en-US" w:eastAsia="zh-CN" w:bidi="ar"/>
+        </w:rPr>
+        <w:t xml:space="preserve"> </w:t>
+      </w:r>
+      <w:r>
+        <w:rPr>
+          <w:rFonts w:hint="default" w:ascii="Consolas" w:hAnsi="Consolas" w:eastAsia="Consolas" w:cs="Consolas"/>
+          <w:b w:val="0"/>
+          <w:bCs w:val="0"/>
+          <w:color w:val="DCDCAA"/>
+          <w:kern w:val="0"/>
+          <w:sz w:val="24"/>
+          <w:szCs w:val="24"/>
+          <w:shd w:val="clear" w:fill="1F1F1F"/>
+          <w:lang w:val="en-US" w:eastAsia="zh-CN" w:bidi="ar"/>
+        </w:rPr>
+        <w:t>useState</w:t>
+      </w:r>
+      <w:r>
+        <w:rPr>
+          <w:rFonts w:hint="default" w:ascii="Consolas" w:hAnsi="Consolas" w:eastAsia="Consolas" w:cs="Consolas"/>
+          <w:b w:val="0"/>
+          <w:bCs w:val="0"/>
+          <w:color w:val="CCCCCC"/>
+          <w:kern w:val="0"/>
+          <w:sz w:val="24"/>
+          <w:szCs w:val="24"/>
+          <w:shd w:val="clear" w:fill="1F1F1F"/>
+          <w:lang w:val="en-US" w:eastAsia="zh-CN" w:bidi="ar"/>
+        </w:rPr>
+        <w:t>([]);</w:t>
+      </w:r>
+    </w:p>
+    <w:p>
+      <w:pPr>
+        <w:keepNext w:val="0"/>
+        <w:keepLines w:val="0"/>
+        <w:widowControl/>
+        <w:suppressLineNumbers w:val="0"/>
+        <w:shd w:val="clear" w:fill="1F1F1F"/>
+        <w:spacing w:line="324" w:lineRule="atLeast"/>
+        <w:jc w:val="left"/>
+        <w:rPr>
+          <w:rFonts w:hint="default" w:ascii="Consolas" w:hAnsi="Consolas" w:eastAsia="Consolas" w:cs="Consolas"/>
+          <w:b w:val="0"/>
+          <w:bCs w:val="0"/>
+          <w:color w:val="CCCCCC"/>
+          <w:sz w:val="24"/>
+          <w:szCs w:val="24"/>
+        </w:rPr>
+      </w:pPr>
+      <w:r>
+        <w:rPr>
+          <w:rFonts w:hint="default" w:ascii="Consolas" w:hAnsi="Consolas" w:eastAsia="Consolas" w:cs="Consolas"/>
+          <w:b w:val="0"/>
+          <w:bCs w:val="0"/>
+          <w:color w:val="CCCCCC"/>
+          <w:kern w:val="0"/>
+          <w:sz w:val="24"/>
+          <w:szCs w:val="24"/>
+          <w:shd w:val="clear" w:fill="1F1F1F"/>
+          <w:lang w:val="en-US" w:eastAsia="zh-CN" w:bidi="ar"/>
+        </w:rPr>
+        <w:t xml:space="preserve">    </w:t>
+      </w:r>
+      <w:r>
+        <w:rPr>
+          <w:rFonts w:hint="default" w:ascii="Consolas" w:hAnsi="Consolas" w:eastAsia="Consolas" w:cs="Consolas"/>
+          <w:b w:val="0"/>
+          <w:bCs w:val="0"/>
+          <w:color w:val="569CD6"/>
+          <w:kern w:val="0"/>
+          <w:sz w:val="24"/>
+          <w:szCs w:val="24"/>
+          <w:shd w:val="clear" w:fill="1F1F1F"/>
+          <w:lang w:val="en-US" w:eastAsia="zh-CN" w:bidi="ar"/>
+        </w:rPr>
+        <w:t>var</w:t>
+      </w:r>
+      <w:r>
+        <w:rPr>
+          <w:rFonts w:hint="default" w:ascii="Consolas" w:hAnsi="Consolas" w:eastAsia="Consolas" w:cs="Consolas"/>
+          <w:b w:val="0"/>
+          <w:bCs w:val="0"/>
+          <w:color w:val="CCCCCC"/>
+          <w:kern w:val="0"/>
+          <w:sz w:val="24"/>
+          <w:szCs w:val="24"/>
+          <w:shd w:val="clear" w:fill="1F1F1F"/>
+          <w:lang w:val="en-US" w:eastAsia="zh-CN" w:bidi="ar"/>
+        </w:rPr>
+        <w:t xml:space="preserve"> </w:t>
+      </w:r>
+      <w:r>
+        <w:rPr>
+          <w:rFonts w:hint="default" w:ascii="Consolas" w:hAnsi="Consolas" w:eastAsia="Consolas" w:cs="Consolas"/>
+          <w:b w:val="0"/>
+          <w:bCs w:val="0"/>
+          <w:color w:val="9CDCFE"/>
+          <w:kern w:val="0"/>
+          <w:sz w:val="24"/>
+          <w:szCs w:val="24"/>
+          <w:shd w:val="clear" w:fill="1F1F1F"/>
+          <w:lang w:val="en-US" w:eastAsia="zh-CN" w:bidi="ar"/>
+        </w:rPr>
+        <w:t>textoDigitado</w:t>
+      </w:r>
+      <w:r>
+        <w:rPr>
+          <w:rFonts w:hint="default" w:ascii="Consolas" w:hAnsi="Consolas" w:eastAsia="Consolas" w:cs="Consolas"/>
+          <w:b w:val="0"/>
+          <w:bCs w:val="0"/>
+          <w:color w:val="CCCCCC"/>
+          <w:kern w:val="0"/>
+          <w:sz w:val="24"/>
+          <w:szCs w:val="24"/>
+          <w:shd w:val="clear" w:fill="1F1F1F"/>
+          <w:lang w:val="en-US" w:eastAsia="zh-CN" w:bidi="ar"/>
+        </w:rPr>
+        <w:t xml:space="preserve"> </w:t>
+      </w:r>
+      <w:r>
+        <w:rPr>
+          <w:rFonts w:hint="default" w:ascii="Consolas" w:hAnsi="Consolas" w:eastAsia="Consolas" w:cs="Consolas"/>
+          <w:b w:val="0"/>
+          <w:bCs w:val="0"/>
+          <w:color w:val="D4D4D4"/>
+          <w:kern w:val="0"/>
+          <w:sz w:val="24"/>
+          <w:szCs w:val="24"/>
+          <w:shd w:val="clear" w:fill="1F1F1F"/>
+          <w:lang w:val="en-US" w:eastAsia="zh-CN" w:bidi="ar"/>
+        </w:rPr>
+        <w:t>=</w:t>
+      </w:r>
+      <w:r>
+        <w:rPr>
+          <w:rFonts w:hint="default" w:ascii="Consolas" w:hAnsi="Consolas" w:eastAsia="Consolas" w:cs="Consolas"/>
+          <w:b w:val="0"/>
+          <w:bCs w:val="0"/>
+          <w:color w:val="CCCCCC"/>
+          <w:kern w:val="0"/>
+          <w:sz w:val="24"/>
+          <w:szCs w:val="24"/>
+          <w:shd w:val="clear" w:fill="1F1F1F"/>
+          <w:lang w:val="en-US" w:eastAsia="zh-CN" w:bidi="ar"/>
+        </w:rPr>
+        <w:t xml:space="preserve"> </w:t>
+      </w:r>
+      <w:r>
+        <w:rPr>
+          <w:rFonts w:hint="default" w:ascii="Consolas" w:hAnsi="Consolas" w:eastAsia="Consolas" w:cs="Consolas"/>
+          <w:b w:val="0"/>
+          <w:bCs w:val="0"/>
+          <w:color w:val="CE9178"/>
+          <w:kern w:val="0"/>
+          <w:sz w:val="24"/>
+          <w:szCs w:val="24"/>
+          <w:shd w:val="clear" w:fill="1F1F1F"/>
+          <w:lang w:val="en-US" w:eastAsia="zh-CN" w:bidi="ar"/>
+        </w:rPr>
+        <w:t>''</w:t>
+      </w:r>
+      <w:r>
+        <w:rPr>
+          <w:rFonts w:hint="default" w:ascii="Consolas" w:hAnsi="Consolas" w:eastAsia="Consolas" w:cs="Consolas"/>
+          <w:b w:val="0"/>
+          <w:bCs w:val="0"/>
+          <w:color w:val="CCCCCC"/>
+          <w:kern w:val="0"/>
+          <w:sz w:val="24"/>
+          <w:szCs w:val="24"/>
+          <w:shd w:val="clear" w:fill="1F1F1F"/>
+          <w:lang w:val="en-US" w:eastAsia="zh-CN" w:bidi="ar"/>
+        </w:rPr>
+        <w:t>;</w:t>
+      </w:r>
+    </w:p>
+    <w:p>
+      <w:pPr>
+        <w:keepNext w:val="0"/>
+        <w:keepLines w:val="0"/>
+        <w:widowControl/>
+        <w:suppressLineNumbers w:val="0"/>
+        <w:shd w:val="clear" w:fill="1F1F1F"/>
+        <w:spacing w:line="324" w:lineRule="atLeast"/>
+        <w:jc w:val="left"/>
+        <w:rPr>
+          <w:rFonts w:hint="default" w:ascii="Consolas" w:hAnsi="Consolas" w:eastAsia="Consolas" w:cs="Consolas"/>
+          <w:b w:val="0"/>
+          <w:bCs w:val="0"/>
+          <w:color w:val="CCCCCC"/>
+          <w:sz w:val="24"/>
+          <w:szCs w:val="24"/>
+        </w:rPr>
+      </w:pPr>
+    </w:p>
+    <w:p>
+      <w:pPr>
+        <w:keepNext w:val="0"/>
+        <w:keepLines w:val="0"/>
+        <w:widowControl/>
+        <w:suppressLineNumbers w:val="0"/>
+        <w:shd w:val="clear" w:fill="1F1F1F"/>
+        <w:spacing w:line="324" w:lineRule="atLeast"/>
+        <w:ind w:firstLine="527"/>
+        <w:jc w:val="left"/>
+        <w:rPr>
+          <w:rFonts w:hint="default" w:ascii="Consolas" w:hAnsi="Consolas" w:eastAsia="Consolas" w:cs="Consolas"/>
+          <w:b w:val="0"/>
+          <w:bCs w:val="0"/>
+          <w:color w:val="CCCCCC"/>
+          <w:kern w:val="0"/>
+          <w:sz w:val="24"/>
+          <w:szCs w:val="24"/>
+          <w:shd w:val="clear" w:fill="1F1F1F"/>
+          <w:lang w:val="en-US" w:eastAsia="zh-CN" w:bidi="ar"/>
+        </w:rPr>
+      </w:pPr>
+      <w:r>
+        <w:rPr>
+          <w:rFonts w:hint="default" w:ascii="Consolas" w:hAnsi="Consolas" w:eastAsia="Consolas" w:cs="Consolas"/>
+          <w:b w:val="0"/>
+          <w:bCs w:val="0"/>
+          <w:color w:val="9CDCFE"/>
+          <w:kern w:val="0"/>
+          <w:sz w:val="24"/>
+          <w:szCs w:val="24"/>
+          <w:shd w:val="clear" w:fill="1F1F1F"/>
+          <w:lang w:val="en-US" w:eastAsia="zh-CN" w:bidi="ar"/>
+        </w:rPr>
+        <w:t>console</w:t>
+      </w:r>
+      <w:r>
+        <w:rPr>
+          <w:rFonts w:hint="default" w:ascii="Consolas" w:hAnsi="Consolas" w:eastAsia="Consolas" w:cs="Consolas"/>
+          <w:b w:val="0"/>
+          <w:bCs w:val="0"/>
+          <w:color w:val="CCCCCC"/>
+          <w:kern w:val="0"/>
+          <w:sz w:val="24"/>
+          <w:szCs w:val="24"/>
+          <w:shd w:val="clear" w:fill="1F1F1F"/>
+          <w:lang w:val="en-US" w:eastAsia="zh-CN" w:bidi="ar"/>
+        </w:rPr>
+        <w:t>.</w:t>
+      </w:r>
+      <w:r>
+        <w:rPr>
+          <w:rFonts w:hint="default" w:ascii="Consolas" w:hAnsi="Consolas" w:eastAsia="Consolas" w:cs="Consolas"/>
+          <w:b w:val="0"/>
+          <w:bCs w:val="0"/>
+          <w:color w:val="DCDCAA"/>
+          <w:kern w:val="0"/>
+          <w:sz w:val="24"/>
+          <w:szCs w:val="24"/>
+          <w:shd w:val="clear" w:fill="1F1F1F"/>
+          <w:lang w:val="en-US" w:eastAsia="zh-CN" w:bidi="ar"/>
+        </w:rPr>
+        <w:t>log</w:t>
+      </w:r>
+      <w:r>
+        <w:rPr>
+          <w:rFonts w:hint="default" w:ascii="Consolas" w:hAnsi="Consolas" w:eastAsia="Consolas" w:cs="Consolas"/>
+          <w:b w:val="0"/>
+          <w:bCs w:val="0"/>
+          <w:color w:val="CCCCCC"/>
+          <w:kern w:val="0"/>
+          <w:sz w:val="24"/>
+          <w:szCs w:val="24"/>
+          <w:shd w:val="clear" w:fill="1F1F1F"/>
+          <w:lang w:val="en-US" w:eastAsia="zh-CN" w:bidi="ar"/>
+        </w:rPr>
+        <w:t>(</w:t>
+      </w:r>
+      <w:r>
+        <w:rPr>
+          <w:rFonts w:hint="default" w:ascii="Consolas" w:hAnsi="Consolas" w:eastAsia="Consolas" w:cs="Consolas"/>
+          <w:b w:val="0"/>
+          <w:bCs w:val="0"/>
+          <w:color w:val="4FC1FF"/>
+          <w:kern w:val="0"/>
+          <w:sz w:val="24"/>
+          <w:szCs w:val="24"/>
+          <w:shd w:val="clear" w:fill="1F1F1F"/>
+          <w:lang w:val="en-US" w:eastAsia="zh-CN" w:bidi="ar"/>
+        </w:rPr>
+        <w:t>livrosPesquisados</w:t>
+      </w:r>
+      <w:r>
+        <w:rPr>
+          <w:rFonts w:hint="default" w:ascii="Consolas" w:hAnsi="Consolas" w:eastAsia="Consolas" w:cs="Consolas"/>
+          <w:b w:val="0"/>
+          <w:bCs w:val="0"/>
+          <w:color w:val="CCCCCC"/>
+          <w:kern w:val="0"/>
+          <w:sz w:val="24"/>
+          <w:szCs w:val="24"/>
+          <w:shd w:val="clear" w:fill="1F1F1F"/>
+          <w:lang w:val="en-US" w:eastAsia="zh-CN" w:bidi="ar"/>
+        </w:rPr>
+        <w:t>);</w:t>
+      </w:r>
+    </w:p>
+    <w:p>
+      <w:pPr>
+        <w:keepNext w:val="0"/>
+        <w:keepLines w:val="0"/>
+        <w:widowControl/>
+        <w:suppressLineNumbers w:val="0"/>
+        <w:shd w:val="clear" w:fill="1F1F1F"/>
+        <w:spacing w:line="324" w:lineRule="atLeast"/>
+        <w:ind w:firstLine="527"/>
+        <w:jc w:val="left"/>
+        <w:rPr>
+          <w:rFonts w:hint="default" w:ascii="Consolas" w:hAnsi="Consolas" w:eastAsia="Consolas" w:cs="Consolas"/>
+          <w:b w:val="0"/>
+          <w:bCs w:val="0"/>
+          <w:color w:val="CCCCCC"/>
+          <w:kern w:val="0"/>
+          <w:sz w:val="24"/>
+          <w:szCs w:val="24"/>
+          <w:shd w:val="clear" w:fill="1F1F1F"/>
+          <w:lang w:val="en-US" w:eastAsia="zh-CN" w:bidi="ar"/>
+        </w:rPr>
+      </w:pPr>
+    </w:p>
+    <w:p>
+      <w:pPr>
+        <w:keepNext w:val="0"/>
+        <w:keepLines w:val="0"/>
+        <w:widowControl/>
+        <w:suppressLineNumbers w:val="0"/>
+        <w:shd w:val="clear" w:fill="1F1F1F"/>
+        <w:spacing w:line="324" w:lineRule="atLeast"/>
+        <w:jc w:val="left"/>
+        <w:rPr>
+          <w:rFonts w:hint="default" w:ascii="Consolas" w:hAnsi="Consolas" w:eastAsia="Consolas" w:cs="Consolas"/>
+          <w:b w:val="0"/>
+          <w:bCs w:val="0"/>
+          <w:color w:val="CCCCCC"/>
+          <w:sz w:val="24"/>
+          <w:szCs w:val="24"/>
+        </w:rPr>
+      </w:pPr>
+      <w:r>
+        <w:rPr>
+          <w:rFonts w:hint="default" w:ascii="Consolas" w:hAnsi="Consolas" w:eastAsia="Consolas" w:cs="Consolas"/>
+          <w:b w:val="0"/>
+          <w:bCs w:val="0"/>
+          <w:color w:val="CCCCCC"/>
+          <w:kern w:val="0"/>
+          <w:sz w:val="24"/>
+          <w:szCs w:val="24"/>
+          <w:shd w:val="clear" w:fill="1F1F1F"/>
+          <w:lang w:val="en-US" w:eastAsia="zh-CN" w:bidi="ar"/>
+        </w:rPr>
+        <w:t xml:space="preserve">    </w:t>
+      </w:r>
+      <w:r>
+        <w:rPr>
+          <w:rFonts w:hint="default" w:ascii="Consolas" w:hAnsi="Consolas" w:eastAsia="Consolas" w:cs="Consolas"/>
+          <w:b w:val="0"/>
+          <w:bCs w:val="0"/>
+          <w:color w:val="C586C0"/>
+          <w:kern w:val="0"/>
+          <w:sz w:val="24"/>
+          <w:szCs w:val="24"/>
+          <w:shd w:val="clear" w:fill="1F1F1F"/>
+          <w:lang w:val="en-US" w:eastAsia="zh-CN" w:bidi="ar"/>
+        </w:rPr>
+        <w:t>return</w:t>
+      </w:r>
+      <w:r>
+        <w:rPr>
+          <w:rFonts w:hint="default" w:ascii="Consolas" w:hAnsi="Consolas" w:eastAsia="Consolas" w:cs="Consolas"/>
+          <w:b w:val="0"/>
+          <w:bCs w:val="0"/>
+          <w:color w:val="CCCCCC"/>
+          <w:kern w:val="0"/>
+          <w:sz w:val="24"/>
+          <w:szCs w:val="24"/>
+          <w:shd w:val="clear" w:fill="1F1F1F"/>
+          <w:lang w:val="en-US" w:eastAsia="zh-CN" w:bidi="ar"/>
+        </w:rPr>
+        <w:t>(</w:t>
+      </w:r>
+    </w:p>
+    <w:p>
+      <w:pPr>
+        <w:keepNext w:val="0"/>
+        <w:keepLines w:val="0"/>
+        <w:widowControl/>
+        <w:suppressLineNumbers w:val="0"/>
+        <w:shd w:val="clear" w:fill="1F1F1F"/>
+        <w:spacing w:line="324" w:lineRule="atLeast"/>
+        <w:jc w:val="left"/>
+        <w:rPr>
+          <w:rFonts w:hint="default" w:ascii="Consolas" w:hAnsi="Consolas" w:eastAsia="Consolas" w:cs="Consolas"/>
+          <w:b w:val="0"/>
+          <w:bCs w:val="0"/>
+          <w:color w:val="CCCCCC"/>
+          <w:sz w:val="24"/>
+          <w:szCs w:val="24"/>
+        </w:rPr>
+      </w:pPr>
+      <w:r>
+        <w:rPr>
+          <w:rFonts w:hint="default" w:ascii="Consolas" w:hAnsi="Consolas" w:eastAsia="Consolas" w:cs="Consolas"/>
+          <w:b w:val="0"/>
+          <w:bCs w:val="0"/>
+          <w:color w:val="CCCCCC"/>
+          <w:kern w:val="0"/>
+          <w:sz w:val="24"/>
+          <w:szCs w:val="24"/>
+          <w:shd w:val="clear" w:fill="1F1F1F"/>
+          <w:lang w:val="en-US" w:eastAsia="zh-CN" w:bidi="ar"/>
+        </w:rPr>
+        <w:t xml:space="preserve">        </w:t>
+      </w:r>
+      <w:r>
+        <w:rPr>
+          <w:rFonts w:hint="default" w:ascii="Consolas" w:hAnsi="Consolas" w:eastAsia="Consolas" w:cs="Consolas"/>
+          <w:b w:val="0"/>
+          <w:bCs w:val="0"/>
+          <w:color w:val="808080"/>
+          <w:kern w:val="0"/>
+          <w:sz w:val="24"/>
+          <w:szCs w:val="24"/>
+          <w:shd w:val="clear" w:fill="1F1F1F"/>
+          <w:lang w:val="en-US" w:eastAsia="zh-CN" w:bidi="ar"/>
+        </w:rPr>
+        <w:t>&lt;</w:t>
+      </w:r>
+      <w:r>
+        <w:rPr>
+          <w:rFonts w:hint="default" w:ascii="Consolas" w:hAnsi="Consolas" w:eastAsia="Consolas" w:cs="Consolas"/>
+          <w:b w:val="0"/>
+          <w:bCs w:val="0"/>
+          <w:color w:val="4EC9B0"/>
+          <w:kern w:val="0"/>
+          <w:sz w:val="24"/>
+          <w:szCs w:val="24"/>
+          <w:shd w:val="clear" w:fill="1F1F1F"/>
+          <w:lang w:val="en-US" w:eastAsia="zh-CN" w:bidi="ar"/>
+        </w:rPr>
+        <w:t>PesquisaContainer</w:t>
+      </w:r>
+      <w:r>
+        <w:rPr>
+          <w:rFonts w:hint="default" w:ascii="Consolas" w:hAnsi="Consolas" w:eastAsia="Consolas" w:cs="Consolas"/>
+          <w:b w:val="0"/>
+          <w:bCs w:val="0"/>
+          <w:color w:val="808080"/>
+          <w:kern w:val="0"/>
+          <w:sz w:val="24"/>
+          <w:szCs w:val="24"/>
+          <w:shd w:val="clear" w:fill="1F1F1F"/>
+          <w:lang w:val="en-US" w:eastAsia="zh-CN" w:bidi="ar"/>
+        </w:rPr>
+        <w:t>&gt;</w:t>
+      </w:r>
+    </w:p>
+    <w:p>
+      <w:pPr>
+        <w:keepNext w:val="0"/>
+        <w:keepLines w:val="0"/>
+        <w:widowControl/>
+        <w:suppressLineNumbers w:val="0"/>
+        <w:shd w:val="clear" w:fill="1F1F1F"/>
+        <w:spacing w:line="324" w:lineRule="atLeast"/>
+        <w:jc w:val="left"/>
+        <w:rPr>
+          <w:rFonts w:hint="default" w:ascii="Consolas" w:hAnsi="Consolas" w:eastAsia="Consolas" w:cs="Consolas"/>
+          <w:b w:val="0"/>
+          <w:bCs w:val="0"/>
+          <w:color w:val="CCCCCC"/>
+          <w:sz w:val="24"/>
+          <w:szCs w:val="24"/>
+        </w:rPr>
+      </w:pPr>
+      <w:r>
+        <w:rPr>
+          <w:rFonts w:hint="default" w:ascii="Consolas" w:hAnsi="Consolas" w:eastAsia="Consolas" w:cs="Consolas"/>
+          <w:b w:val="0"/>
+          <w:bCs w:val="0"/>
+          <w:color w:val="CCCCCC"/>
+          <w:kern w:val="0"/>
+          <w:sz w:val="24"/>
+          <w:szCs w:val="24"/>
+          <w:shd w:val="clear" w:fill="1F1F1F"/>
+          <w:lang w:val="en-US" w:eastAsia="zh-CN" w:bidi="ar"/>
+        </w:rPr>
+        <w:t xml:space="preserve">            </w:t>
+      </w:r>
+      <w:r>
+        <w:rPr>
+          <w:rFonts w:hint="default" w:ascii="Consolas" w:hAnsi="Consolas" w:eastAsia="Consolas" w:cs="Consolas"/>
+          <w:b w:val="0"/>
+          <w:bCs w:val="0"/>
+          <w:color w:val="808080"/>
+          <w:kern w:val="0"/>
+          <w:sz w:val="24"/>
+          <w:szCs w:val="24"/>
+          <w:shd w:val="clear" w:fill="1F1F1F"/>
+          <w:lang w:val="en-US" w:eastAsia="zh-CN" w:bidi="ar"/>
+        </w:rPr>
+        <w:t>&lt;</w:t>
+      </w:r>
+      <w:r>
+        <w:rPr>
+          <w:rFonts w:hint="default" w:ascii="Consolas" w:hAnsi="Consolas" w:eastAsia="Consolas" w:cs="Consolas"/>
+          <w:b w:val="0"/>
+          <w:bCs w:val="0"/>
+          <w:color w:val="4EC9B0"/>
+          <w:kern w:val="0"/>
+          <w:sz w:val="24"/>
+          <w:szCs w:val="24"/>
+          <w:shd w:val="clear" w:fill="1F1F1F"/>
+          <w:lang w:val="en-US" w:eastAsia="zh-CN" w:bidi="ar"/>
+        </w:rPr>
+        <w:t>Titulo</w:t>
+      </w:r>
+      <w:r>
+        <w:rPr>
+          <w:rFonts w:hint="default" w:ascii="Consolas" w:hAnsi="Consolas" w:eastAsia="Consolas" w:cs="Consolas"/>
+          <w:b w:val="0"/>
+          <w:bCs w:val="0"/>
+          <w:color w:val="808080"/>
+          <w:kern w:val="0"/>
+          <w:sz w:val="24"/>
+          <w:szCs w:val="24"/>
+          <w:shd w:val="clear" w:fill="1F1F1F"/>
+          <w:lang w:val="en-US" w:eastAsia="zh-CN" w:bidi="ar"/>
+        </w:rPr>
+        <w:t>&gt;</w:t>
+      </w:r>
+      <w:r>
+        <w:rPr>
+          <w:rFonts w:hint="default" w:ascii="Consolas" w:hAnsi="Consolas" w:eastAsia="Consolas" w:cs="Consolas"/>
+          <w:b w:val="0"/>
+          <w:bCs w:val="0"/>
+          <w:color w:val="CCCCCC"/>
+          <w:kern w:val="0"/>
+          <w:sz w:val="24"/>
+          <w:szCs w:val="24"/>
+          <w:shd w:val="clear" w:fill="1F1F1F"/>
+          <w:lang w:val="en-US" w:eastAsia="zh-CN" w:bidi="ar"/>
+        </w:rPr>
+        <w:t>Já sabe por onde começar?</w:t>
+      </w:r>
+      <w:r>
+        <w:rPr>
+          <w:rFonts w:hint="default" w:ascii="Consolas" w:hAnsi="Consolas" w:eastAsia="Consolas" w:cs="Consolas"/>
+          <w:b w:val="0"/>
+          <w:bCs w:val="0"/>
+          <w:color w:val="808080"/>
+          <w:kern w:val="0"/>
+          <w:sz w:val="24"/>
+          <w:szCs w:val="24"/>
+          <w:shd w:val="clear" w:fill="1F1F1F"/>
+          <w:lang w:val="en-US" w:eastAsia="zh-CN" w:bidi="ar"/>
+        </w:rPr>
+        <w:t>&lt;/</w:t>
+      </w:r>
+      <w:r>
+        <w:rPr>
+          <w:rFonts w:hint="default" w:ascii="Consolas" w:hAnsi="Consolas" w:eastAsia="Consolas" w:cs="Consolas"/>
+          <w:b w:val="0"/>
+          <w:bCs w:val="0"/>
+          <w:color w:val="4EC9B0"/>
+          <w:kern w:val="0"/>
+          <w:sz w:val="24"/>
+          <w:szCs w:val="24"/>
+          <w:shd w:val="clear" w:fill="1F1F1F"/>
+          <w:lang w:val="en-US" w:eastAsia="zh-CN" w:bidi="ar"/>
+        </w:rPr>
+        <w:t>Titulo</w:t>
+      </w:r>
+      <w:r>
+        <w:rPr>
+          <w:rFonts w:hint="default" w:ascii="Consolas" w:hAnsi="Consolas" w:eastAsia="Consolas" w:cs="Consolas"/>
+          <w:b w:val="0"/>
+          <w:bCs w:val="0"/>
+          <w:color w:val="808080"/>
+          <w:kern w:val="0"/>
+          <w:sz w:val="24"/>
+          <w:szCs w:val="24"/>
+          <w:shd w:val="clear" w:fill="1F1F1F"/>
+          <w:lang w:val="en-US" w:eastAsia="zh-CN" w:bidi="ar"/>
+        </w:rPr>
+        <w:t>&gt;</w:t>
+      </w:r>
+    </w:p>
+    <w:p>
+      <w:pPr>
+        <w:keepNext w:val="0"/>
+        <w:keepLines w:val="0"/>
+        <w:widowControl/>
+        <w:suppressLineNumbers w:val="0"/>
+        <w:shd w:val="clear" w:fill="1F1F1F"/>
+        <w:spacing w:line="324" w:lineRule="atLeast"/>
+        <w:jc w:val="left"/>
+        <w:rPr>
+          <w:rFonts w:hint="default" w:ascii="Consolas" w:hAnsi="Consolas" w:eastAsia="Consolas" w:cs="Consolas"/>
+          <w:b w:val="0"/>
+          <w:bCs w:val="0"/>
+          <w:color w:val="CCCCCC"/>
+          <w:sz w:val="24"/>
+          <w:szCs w:val="24"/>
+        </w:rPr>
+      </w:pPr>
+      <w:r>
+        <w:rPr>
+          <w:rFonts w:hint="default" w:ascii="Consolas" w:hAnsi="Consolas" w:eastAsia="Consolas" w:cs="Consolas"/>
+          <w:b w:val="0"/>
+          <w:bCs w:val="0"/>
+          <w:color w:val="CCCCCC"/>
+          <w:kern w:val="0"/>
+          <w:sz w:val="24"/>
+          <w:szCs w:val="24"/>
+          <w:shd w:val="clear" w:fill="1F1F1F"/>
+          <w:lang w:val="en-US" w:eastAsia="zh-CN" w:bidi="ar"/>
+        </w:rPr>
+        <w:t xml:space="preserve">            </w:t>
+      </w:r>
+      <w:r>
+        <w:rPr>
+          <w:rFonts w:hint="default" w:ascii="Consolas" w:hAnsi="Consolas" w:eastAsia="Consolas" w:cs="Consolas"/>
+          <w:b w:val="0"/>
+          <w:bCs w:val="0"/>
+          <w:color w:val="808080"/>
+          <w:kern w:val="0"/>
+          <w:sz w:val="24"/>
+          <w:szCs w:val="24"/>
+          <w:shd w:val="clear" w:fill="1F1F1F"/>
+          <w:lang w:val="en-US" w:eastAsia="zh-CN" w:bidi="ar"/>
+        </w:rPr>
+        <w:t>&lt;</w:t>
+      </w:r>
+      <w:r>
+        <w:rPr>
+          <w:rFonts w:hint="default" w:ascii="Consolas" w:hAnsi="Consolas" w:eastAsia="Consolas" w:cs="Consolas"/>
+          <w:b w:val="0"/>
+          <w:bCs w:val="0"/>
+          <w:color w:val="4EC9B0"/>
+          <w:kern w:val="0"/>
+          <w:sz w:val="24"/>
+          <w:szCs w:val="24"/>
+          <w:shd w:val="clear" w:fill="1F1F1F"/>
+          <w:lang w:val="en-US" w:eastAsia="zh-CN" w:bidi="ar"/>
+        </w:rPr>
+        <w:t>SubTitulo</w:t>
+      </w:r>
+      <w:r>
+        <w:rPr>
+          <w:rFonts w:hint="default" w:ascii="Consolas" w:hAnsi="Consolas" w:eastAsia="Consolas" w:cs="Consolas"/>
+          <w:b w:val="0"/>
+          <w:bCs w:val="0"/>
+          <w:color w:val="808080"/>
+          <w:kern w:val="0"/>
+          <w:sz w:val="24"/>
+          <w:szCs w:val="24"/>
+          <w:shd w:val="clear" w:fill="1F1F1F"/>
+          <w:lang w:val="en-US" w:eastAsia="zh-CN" w:bidi="ar"/>
+        </w:rPr>
+        <w:t>&gt;</w:t>
+      </w:r>
+      <w:r>
+        <w:rPr>
+          <w:rFonts w:hint="default" w:ascii="Consolas" w:hAnsi="Consolas" w:eastAsia="Consolas" w:cs="Consolas"/>
+          <w:b w:val="0"/>
+          <w:bCs w:val="0"/>
+          <w:color w:val="CCCCCC"/>
+          <w:kern w:val="0"/>
+          <w:sz w:val="24"/>
+          <w:szCs w:val="24"/>
+          <w:shd w:val="clear" w:fill="1F1F1F"/>
+          <w:lang w:val="en-US" w:eastAsia="zh-CN" w:bidi="ar"/>
+        </w:rPr>
+        <w:t>Encontre seu livro em nossa estante.</w:t>
+      </w:r>
+      <w:r>
+        <w:rPr>
+          <w:rFonts w:hint="default" w:ascii="Consolas" w:hAnsi="Consolas" w:eastAsia="Consolas" w:cs="Consolas"/>
+          <w:b w:val="0"/>
+          <w:bCs w:val="0"/>
+          <w:color w:val="808080"/>
+          <w:kern w:val="0"/>
+          <w:sz w:val="24"/>
+          <w:szCs w:val="24"/>
+          <w:shd w:val="clear" w:fill="1F1F1F"/>
+          <w:lang w:val="en-US" w:eastAsia="zh-CN" w:bidi="ar"/>
+        </w:rPr>
+        <w:t>&lt;/</w:t>
+      </w:r>
+      <w:r>
+        <w:rPr>
+          <w:rFonts w:hint="default" w:ascii="Consolas" w:hAnsi="Consolas" w:eastAsia="Consolas" w:cs="Consolas"/>
+          <w:b w:val="0"/>
+          <w:bCs w:val="0"/>
+          <w:color w:val="4EC9B0"/>
+          <w:kern w:val="0"/>
+          <w:sz w:val="24"/>
+          <w:szCs w:val="24"/>
+          <w:shd w:val="clear" w:fill="1F1F1F"/>
+          <w:lang w:val="en-US" w:eastAsia="zh-CN" w:bidi="ar"/>
+        </w:rPr>
+        <w:t>SubTitulo</w:t>
+      </w:r>
+      <w:r>
+        <w:rPr>
+          <w:rFonts w:hint="default" w:ascii="Consolas" w:hAnsi="Consolas" w:eastAsia="Consolas" w:cs="Consolas"/>
+          <w:b w:val="0"/>
+          <w:bCs w:val="0"/>
+          <w:color w:val="808080"/>
+          <w:kern w:val="0"/>
+          <w:sz w:val="24"/>
+          <w:szCs w:val="24"/>
+          <w:shd w:val="clear" w:fill="1F1F1F"/>
+          <w:lang w:val="en-US" w:eastAsia="zh-CN" w:bidi="ar"/>
+        </w:rPr>
+        <w:t>&gt;</w:t>
+      </w:r>
+    </w:p>
+    <w:p>
+      <w:pPr>
+        <w:keepNext w:val="0"/>
+        <w:keepLines w:val="0"/>
+        <w:widowControl/>
+        <w:suppressLineNumbers w:val="0"/>
+        <w:shd w:val="clear" w:fill="1F1F1F"/>
+        <w:spacing w:line="324" w:lineRule="atLeast"/>
+        <w:jc w:val="left"/>
+        <w:rPr>
+          <w:rFonts w:hint="default" w:ascii="Consolas" w:hAnsi="Consolas" w:eastAsia="Consolas" w:cs="Consolas"/>
+          <w:b w:val="0"/>
+          <w:bCs w:val="0"/>
+          <w:color w:val="CCCCCC"/>
+          <w:sz w:val="24"/>
+          <w:szCs w:val="24"/>
+        </w:rPr>
+      </w:pPr>
+      <w:r>
+        <w:rPr>
+          <w:rFonts w:hint="default" w:ascii="Consolas" w:hAnsi="Consolas" w:eastAsia="Consolas" w:cs="Consolas"/>
+          <w:b w:val="0"/>
+          <w:bCs w:val="0"/>
+          <w:color w:val="CCCCCC"/>
+          <w:kern w:val="0"/>
+          <w:sz w:val="24"/>
+          <w:szCs w:val="24"/>
+          <w:shd w:val="clear" w:fill="1F1F1F"/>
+          <w:lang w:val="en-US" w:eastAsia="zh-CN" w:bidi="ar"/>
+        </w:rPr>
+        <w:t xml:space="preserve">            </w:t>
+      </w:r>
+      <w:r>
+        <w:rPr>
+          <w:rFonts w:hint="default" w:ascii="Consolas" w:hAnsi="Consolas" w:eastAsia="Consolas" w:cs="Consolas"/>
+          <w:b w:val="0"/>
+          <w:bCs w:val="0"/>
+          <w:color w:val="808080"/>
+          <w:kern w:val="0"/>
+          <w:sz w:val="24"/>
+          <w:szCs w:val="24"/>
+          <w:shd w:val="clear" w:fill="1F1F1F"/>
+          <w:lang w:val="en-US" w:eastAsia="zh-CN" w:bidi="ar"/>
+        </w:rPr>
+        <w:t>&lt;</w:t>
+      </w:r>
+      <w:r>
+        <w:rPr>
+          <w:rFonts w:hint="default" w:ascii="Consolas" w:hAnsi="Consolas" w:eastAsia="Consolas" w:cs="Consolas"/>
+          <w:b w:val="0"/>
+          <w:bCs w:val="0"/>
+          <w:color w:val="4EC9B0"/>
+          <w:kern w:val="0"/>
+          <w:sz w:val="24"/>
+          <w:szCs w:val="24"/>
+          <w:shd w:val="clear" w:fill="1F1F1F"/>
+          <w:lang w:val="en-US" w:eastAsia="zh-CN" w:bidi="ar"/>
+        </w:rPr>
+        <w:t>Input</w:t>
+      </w:r>
+      <w:r>
+        <w:rPr>
+          <w:rFonts w:hint="default" w:ascii="Consolas" w:hAnsi="Consolas" w:eastAsia="Consolas" w:cs="Consolas"/>
+          <w:b w:val="0"/>
+          <w:bCs w:val="0"/>
+          <w:color w:val="CCCCCC"/>
+          <w:kern w:val="0"/>
+          <w:sz w:val="24"/>
+          <w:szCs w:val="24"/>
+          <w:shd w:val="clear" w:fill="1F1F1F"/>
+          <w:lang w:val="en-US" w:eastAsia="zh-CN" w:bidi="ar"/>
+        </w:rPr>
+        <w:t xml:space="preserve"> </w:t>
+      </w:r>
+    </w:p>
+    <w:p>
+      <w:pPr>
+        <w:keepNext w:val="0"/>
+        <w:keepLines w:val="0"/>
+        <w:widowControl/>
+        <w:suppressLineNumbers w:val="0"/>
+        <w:shd w:val="clear" w:fill="1F1F1F"/>
+        <w:spacing w:line="324" w:lineRule="atLeast"/>
+        <w:jc w:val="left"/>
+        <w:rPr>
+          <w:rFonts w:hint="default" w:ascii="Consolas" w:hAnsi="Consolas" w:eastAsia="Consolas" w:cs="Consolas"/>
+          <w:b w:val="0"/>
+          <w:bCs w:val="0"/>
+          <w:color w:val="CCCCCC"/>
+          <w:sz w:val="24"/>
+          <w:szCs w:val="24"/>
+        </w:rPr>
+      </w:pPr>
+      <w:r>
+        <w:rPr>
+          <w:rFonts w:hint="default" w:ascii="Consolas" w:hAnsi="Consolas" w:eastAsia="Consolas" w:cs="Consolas"/>
+          <w:b w:val="0"/>
+          <w:bCs w:val="0"/>
+          <w:color w:val="CCCCCC"/>
+          <w:kern w:val="0"/>
+          <w:sz w:val="24"/>
+          <w:szCs w:val="24"/>
+          <w:shd w:val="clear" w:fill="1F1F1F"/>
+          <w:lang w:val="en-US" w:eastAsia="zh-CN" w:bidi="ar"/>
+        </w:rPr>
+        <w:t xml:space="preserve">                </w:t>
+      </w:r>
+      <w:r>
+        <w:rPr>
+          <w:rFonts w:hint="default" w:ascii="Consolas" w:hAnsi="Consolas" w:eastAsia="Consolas" w:cs="Consolas"/>
+          <w:b w:val="0"/>
+          <w:bCs w:val="0"/>
+          <w:color w:val="9CDCFE"/>
+          <w:kern w:val="0"/>
+          <w:sz w:val="24"/>
+          <w:szCs w:val="24"/>
+          <w:shd w:val="clear" w:fill="1F1F1F"/>
+          <w:lang w:val="en-US" w:eastAsia="zh-CN" w:bidi="ar"/>
+        </w:rPr>
+        <w:t>placeholder</w:t>
+      </w:r>
+      <w:r>
+        <w:rPr>
+          <w:rFonts w:hint="default" w:ascii="Consolas" w:hAnsi="Consolas" w:eastAsia="Consolas" w:cs="Consolas"/>
+          <w:b w:val="0"/>
+          <w:bCs w:val="0"/>
+          <w:color w:val="D4D4D4"/>
+          <w:kern w:val="0"/>
+          <w:sz w:val="24"/>
+          <w:szCs w:val="24"/>
+          <w:shd w:val="clear" w:fill="1F1F1F"/>
+          <w:lang w:val="en-US" w:eastAsia="zh-CN" w:bidi="ar"/>
+        </w:rPr>
+        <w:t>=</w:t>
+      </w:r>
+      <w:r>
+        <w:rPr>
+          <w:rFonts w:hint="default" w:ascii="Consolas" w:hAnsi="Consolas" w:eastAsia="Consolas" w:cs="Consolas"/>
+          <w:b w:val="0"/>
+          <w:bCs w:val="0"/>
+          <w:color w:val="CE9178"/>
+          <w:kern w:val="0"/>
+          <w:sz w:val="24"/>
+          <w:szCs w:val="24"/>
+          <w:shd w:val="clear" w:fill="1F1F1F"/>
+          <w:lang w:val="en-US" w:eastAsia="zh-CN" w:bidi="ar"/>
+        </w:rPr>
+        <w:t>"..."</w:t>
+      </w:r>
+    </w:p>
+    <w:p>
+      <w:pPr>
+        <w:keepNext w:val="0"/>
+        <w:keepLines w:val="0"/>
+        <w:widowControl/>
+        <w:suppressLineNumbers w:val="0"/>
+        <w:shd w:val="clear" w:fill="1F1F1F"/>
+        <w:spacing w:line="324" w:lineRule="atLeast"/>
+        <w:jc w:val="left"/>
+        <w:rPr>
+          <w:rFonts w:hint="default" w:ascii="Consolas" w:hAnsi="Consolas" w:eastAsia="Consolas" w:cs="Consolas"/>
+          <w:b w:val="0"/>
+          <w:bCs w:val="0"/>
+          <w:color w:val="CCCCCC"/>
+          <w:sz w:val="24"/>
+          <w:szCs w:val="24"/>
+        </w:rPr>
+      </w:pPr>
+      <w:r>
+        <w:rPr>
+          <w:rFonts w:hint="default" w:ascii="Consolas" w:hAnsi="Consolas" w:eastAsia="Consolas" w:cs="Consolas"/>
+          <w:b w:val="0"/>
+          <w:bCs w:val="0"/>
+          <w:color w:val="CCCCCC"/>
+          <w:kern w:val="0"/>
+          <w:sz w:val="24"/>
+          <w:szCs w:val="24"/>
+          <w:shd w:val="clear" w:fill="1F1F1F"/>
+          <w:lang w:val="en-US" w:eastAsia="zh-CN" w:bidi="ar"/>
+        </w:rPr>
+        <w:t xml:space="preserve">                </w:t>
+      </w:r>
+      <w:r>
+        <w:rPr>
+          <w:rFonts w:hint="default" w:ascii="Consolas" w:hAnsi="Consolas" w:eastAsia="Consolas" w:cs="Consolas"/>
+          <w:b w:val="0"/>
+          <w:bCs w:val="0"/>
+          <w:color w:val="9CDCFE"/>
+          <w:kern w:val="0"/>
+          <w:sz w:val="24"/>
+          <w:szCs w:val="24"/>
+          <w:shd w:val="clear" w:fill="1F1F1F"/>
+          <w:lang w:val="en-US" w:eastAsia="zh-CN" w:bidi="ar"/>
+        </w:rPr>
+        <w:t>onBlur</w:t>
+      </w:r>
+      <w:r>
+        <w:rPr>
+          <w:rFonts w:hint="default" w:ascii="Consolas" w:hAnsi="Consolas" w:eastAsia="Consolas" w:cs="Consolas"/>
+          <w:b w:val="0"/>
+          <w:bCs w:val="0"/>
+          <w:color w:val="D4D4D4"/>
+          <w:kern w:val="0"/>
+          <w:sz w:val="24"/>
+          <w:szCs w:val="24"/>
+          <w:shd w:val="clear" w:fill="1F1F1F"/>
+          <w:lang w:val="en-US" w:eastAsia="zh-CN" w:bidi="ar"/>
+        </w:rPr>
+        <w:t>=</w:t>
+      </w:r>
+      <w:r>
+        <w:rPr>
+          <w:rFonts w:hint="default" w:ascii="Consolas" w:hAnsi="Consolas" w:eastAsia="Consolas" w:cs="Consolas"/>
+          <w:b w:val="0"/>
+          <w:bCs w:val="0"/>
+          <w:color w:val="569CD6"/>
+          <w:kern w:val="0"/>
+          <w:sz w:val="24"/>
+          <w:szCs w:val="24"/>
+          <w:shd w:val="clear" w:fill="1F1F1F"/>
+          <w:lang w:val="en-US" w:eastAsia="zh-CN" w:bidi="ar"/>
+        </w:rPr>
+        <w:t>{</w:t>
+      </w:r>
+      <w:r>
+        <w:rPr>
+          <w:rFonts w:hint="default" w:ascii="Consolas" w:hAnsi="Consolas" w:eastAsia="Consolas" w:cs="Consolas"/>
+          <w:b w:val="0"/>
+          <w:bCs w:val="0"/>
+          <w:color w:val="9CDCFE"/>
+          <w:kern w:val="0"/>
+          <w:sz w:val="24"/>
+          <w:szCs w:val="24"/>
+          <w:shd w:val="clear" w:fill="1F1F1F"/>
+          <w:lang w:val="en-US" w:eastAsia="zh-CN" w:bidi="ar"/>
+        </w:rPr>
+        <w:t>evento</w:t>
+      </w:r>
+      <w:r>
+        <w:rPr>
+          <w:rFonts w:hint="default" w:ascii="Consolas" w:hAnsi="Consolas" w:eastAsia="Consolas" w:cs="Consolas"/>
+          <w:b w:val="0"/>
+          <w:bCs w:val="0"/>
+          <w:color w:val="D4D4D4"/>
+          <w:kern w:val="0"/>
+          <w:sz w:val="24"/>
+          <w:szCs w:val="24"/>
+          <w:shd w:val="clear" w:fill="1F1F1F"/>
+          <w:lang w:val="en-US" w:eastAsia="zh-CN" w:bidi="ar"/>
+        </w:rPr>
+        <w:t xml:space="preserve"> </w:t>
+      </w:r>
+      <w:r>
+        <w:rPr>
+          <w:rFonts w:hint="default" w:ascii="Consolas" w:hAnsi="Consolas" w:eastAsia="Consolas" w:cs="Consolas"/>
+          <w:b w:val="0"/>
+          <w:bCs w:val="0"/>
+          <w:color w:val="569CD6"/>
+          <w:kern w:val="0"/>
+          <w:sz w:val="24"/>
+          <w:szCs w:val="24"/>
+          <w:shd w:val="clear" w:fill="1F1F1F"/>
+          <w:lang w:val="en-US" w:eastAsia="zh-CN" w:bidi="ar"/>
+        </w:rPr>
+        <w:t>=&gt;</w:t>
+      </w:r>
+      <w:r>
+        <w:rPr>
+          <w:rFonts w:hint="default" w:ascii="Consolas" w:hAnsi="Consolas" w:eastAsia="Consolas" w:cs="Consolas"/>
+          <w:b w:val="0"/>
+          <w:bCs w:val="0"/>
+          <w:color w:val="D4D4D4"/>
+          <w:kern w:val="0"/>
+          <w:sz w:val="24"/>
+          <w:szCs w:val="24"/>
+          <w:shd w:val="clear" w:fill="1F1F1F"/>
+          <w:lang w:val="en-US" w:eastAsia="zh-CN" w:bidi="ar"/>
+        </w:rPr>
+        <w:t xml:space="preserve"> {</w:t>
+      </w:r>
+    </w:p>
+    <w:p>
+      <w:pPr>
+        <w:keepNext w:val="0"/>
+        <w:keepLines w:val="0"/>
+        <w:widowControl/>
+        <w:suppressLineNumbers w:val="0"/>
+        <w:shd w:val="clear" w:fill="1F1F1F"/>
+        <w:spacing w:line="324" w:lineRule="atLeast"/>
+        <w:jc w:val="left"/>
+        <w:rPr>
+          <w:rFonts w:hint="default" w:ascii="Consolas" w:hAnsi="Consolas" w:eastAsia="Consolas" w:cs="Consolas"/>
+          <w:b w:val="0"/>
+          <w:bCs w:val="0"/>
+          <w:color w:val="CCCCCC"/>
+          <w:sz w:val="24"/>
+          <w:szCs w:val="24"/>
+        </w:rPr>
+      </w:pPr>
+      <w:r>
+        <w:rPr>
+          <w:rFonts w:hint="default" w:ascii="Consolas" w:hAnsi="Consolas" w:eastAsia="Consolas" w:cs="Consolas"/>
+          <w:b w:val="0"/>
+          <w:bCs w:val="0"/>
+          <w:color w:val="D4D4D4"/>
+          <w:kern w:val="0"/>
+          <w:sz w:val="24"/>
+          <w:szCs w:val="24"/>
+          <w:shd w:val="clear" w:fill="1F1F1F"/>
+          <w:lang w:val="en-US" w:eastAsia="zh-CN" w:bidi="ar"/>
+        </w:rPr>
+        <w:t xml:space="preserve">                    </w:t>
+      </w:r>
+      <w:r>
+        <w:rPr>
+          <w:rFonts w:hint="default" w:ascii="Consolas" w:hAnsi="Consolas" w:eastAsia="Consolas" w:cs="Consolas"/>
+          <w:b w:val="0"/>
+          <w:bCs w:val="0"/>
+          <w:color w:val="9CDCFE"/>
+          <w:kern w:val="0"/>
+          <w:sz w:val="24"/>
+          <w:szCs w:val="24"/>
+          <w:shd w:val="clear" w:fill="1F1F1F"/>
+          <w:lang w:val="en-US" w:eastAsia="zh-CN" w:bidi="ar"/>
+        </w:rPr>
+        <w:t>textoDigitado</w:t>
+      </w:r>
+      <w:r>
+        <w:rPr>
+          <w:rFonts w:hint="default" w:ascii="Consolas" w:hAnsi="Consolas" w:eastAsia="Consolas" w:cs="Consolas"/>
+          <w:b w:val="0"/>
+          <w:bCs w:val="0"/>
+          <w:color w:val="D4D4D4"/>
+          <w:kern w:val="0"/>
+          <w:sz w:val="24"/>
+          <w:szCs w:val="24"/>
+          <w:shd w:val="clear" w:fill="1F1F1F"/>
+          <w:lang w:val="en-US" w:eastAsia="zh-CN" w:bidi="ar"/>
+        </w:rPr>
+        <w:t xml:space="preserve"> = </w:t>
+      </w:r>
+      <w:r>
+        <w:rPr>
+          <w:rFonts w:hint="default" w:ascii="Consolas" w:hAnsi="Consolas" w:eastAsia="Consolas" w:cs="Consolas"/>
+          <w:b w:val="0"/>
+          <w:bCs w:val="0"/>
+          <w:color w:val="9CDCFE"/>
+          <w:kern w:val="0"/>
+          <w:sz w:val="24"/>
+          <w:szCs w:val="24"/>
+          <w:shd w:val="clear" w:fill="1F1F1F"/>
+          <w:lang w:val="en-US" w:eastAsia="zh-CN" w:bidi="ar"/>
+        </w:rPr>
+        <w:t>evento</w:t>
+      </w:r>
+      <w:r>
+        <w:rPr>
+          <w:rFonts w:hint="default" w:ascii="Consolas" w:hAnsi="Consolas" w:eastAsia="Consolas" w:cs="Consolas"/>
+          <w:b w:val="0"/>
+          <w:bCs w:val="0"/>
+          <w:color w:val="D4D4D4"/>
+          <w:kern w:val="0"/>
+          <w:sz w:val="24"/>
+          <w:szCs w:val="24"/>
+          <w:shd w:val="clear" w:fill="1F1F1F"/>
+          <w:lang w:val="en-US" w:eastAsia="zh-CN" w:bidi="ar"/>
+        </w:rPr>
+        <w:t>.</w:t>
+      </w:r>
+      <w:r>
+        <w:rPr>
+          <w:rFonts w:hint="default" w:ascii="Consolas" w:hAnsi="Consolas" w:eastAsia="Consolas" w:cs="Consolas"/>
+          <w:b w:val="0"/>
+          <w:bCs w:val="0"/>
+          <w:color w:val="9CDCFE"/>
+          <w:kern w:val="0"/>
+          <w:sz w:val="24"/>
+          <w:szCs w:val="24"/>
+          <w:shd w:val="clear" w:fill="1F1F1F"/>
+          <w:lang w:val="en-US" w:eastAsia="zh-CN" w:bidi="ar"/>
+        </w:rPr>
+        <w:t>target</w:t>
+      </w:r>
+      <w:r>
+        <w:rPr>
+          <w:rFonts w:hint="default" w:ascii="Consolas" w:hAnsi="Consolas" w:eastAsia="Consolas" w:cs="Consolas"/>
+          <w:b w:val="0"/>
+          <w:bCs w:val="0"/>
+          <w:color w:val="D4D4D4"/>
+          <w:kern w:val="0"/>
+          <w:sz w:val="24"/>
+          <w:szCs w:val="24"/>
+          <w:shd w:val="clear" w:fill="1F1F1F"/>
+          <w:lang w:val="en-US" w:eastAsia="zh-CN" w:bidi="ar"/>
+        </w:rPr>
+        <w:t>.</w:t>
+      </w:r>
+      <w:r>
+        <w:rPr>
+          <w:rFonts w:hint="default" w:ascii="Consolas" w:hAnsi="Consolas" w:eastAsia="Consolas" w:cs="Consolas"/>
+          <w:b w:val="0"/>
+          <w:bCs w:val="0"/>
+          <w:color w:val="9CDCFE"/>
+          <w:kern w:val="0"/>
+          <w:sz w:val="24"/>
+          <w:szCs w:val="24"/>
+          <w:shd w:val="clear" w:fill="1F1F1F"/>
+          <w:lang w:val="en-US" w:eastAsia="zh-CN" w:bidi="ar"/>
+        </w:rPr>
+        <w:t>value</w:t>
+      </w:r>
+      <w:r>
+        <w:rPr>
+          <w:rFonts w:hint="default" w:ascii="Consolas" w:hAnsi="Consolas" w:eastAsia="Consolas" w:cs="Consolas"/>
+          <w:b w:val="0"/>
+          <w:bCs w:val="0"/>
+          <w:color w:val="D4D4D4"/>
+          <w:kern w:val="0"/>
+          <w:sz w:val="24"/>
+          <w:szCs w:val="24"/>
+          <w:shd w:val="clear" w:fill="1F1F1F"/>
+          <w:lang w:val="en-US" w:eastAsia="zh-CN" w:bidi="ar"/>
+        </w:rPr>
+        <w:t>;</w:t>
+      </w:r>
+    </w:p>
+    <w:p>
+      <w:pPr>
+        <w:keepNext w:val="0"/>
+        <w:keepLines w:val="0"/>
+        <w:widowControl/>
+        <w:suppressLineNumbers w:val="0"/>
+        <w:shd w:val="clear" w:fill="1F1F1F"/>
+        <w:spacing w:line="324" w:lineRule="atLeast"/>
+        <w:jc w:val="left"/>
+        <w:rPr>
+          <w:rFonts w:hint="default" w:ascii="Consolas" w:hAnsi="Consolas" w:eastAsia="Consolas" w:cs="Consolas"/>
+          <w:b w:val="0"/>
+          <w:bCs w:val="0"/>
+          <w:color w:val="CCCCCC"/>
+          <w:sz w:val="24"/>
+          <w:szCs w:val="24"/>
+        </w:rPr>
+      </w:pPr>
+      <w:r>
+        <w:rPr>
+          <w:rFonts w:hint="default" w:ascii="Consolas" w:hAnsi="Consolas" w:eastAsia="Consolas" w:cs="Consolas"/>
+          <w:b w:val="0"/>
+          <w:bCs w:val="0"/>
+          <w:color w:val="D4D4D4"/>
+          <w:kern w:val="0"/>
+          <w:sz w:val="24"/>
+          <w:szCs w:val="24"/>
+          <w:shd w:val="clear" w:fill="1F1F1F"/>
+          <w:lang w:val="en-US" w:eastAsia="zh-CN" w:bidi="ar"/>
+        </w:rPr>
+        <w:t xml:space="preserve">                    </w:t>
+      </w:r>
+      <w:r>
+        <w:rPr>
+          <w:rFonts w:hint="default" w:ascii="Consolas" w:hAnsi="Consolas" w:eastAsia="Consolas" w:cs="Consolas"/>
+          <w:b w:val="0"/>
+          <w:bCs w:val="0"/>
+          <w:color w:val="569CD6"/>
+          <w:kern w:val="0"/>
+          <w:sz w:val="24"/>
+          <w:szCs w:val="24"/>
+          <w:shd w:val="clear" w:fill="1F1F1F"/>
+          <w:lang w:val="en-US" w:eastAsia="zh-CN" w:bidi="ar"/>
+        </w:rPr>
+        <w:t>const</w:t>
+      </w:r>
+      <w:r>
+        <w:rPr>
+          <w:rFonts w:hint="default" w:ascii="Consolas" w:hAnsi="Consolas" w:eastAsia="Consolas" w:cs="Consolas"/>
+          <w:b w:val="0"/>
+          <w:bCs w:val="0"/>
+          <w:color w:val="D4D4D4"/>
+          <w:kern w:val="0"/>
+          <w:sz w:val="24"/>
+          <w:szCs w:val="24"/>
+          <w:shd w:val="clear" w:fill="1F1F1F"/>
+          <w:lang w:val="en-US" w:eastAsia="zh-CN" w:bidi="ar"/>
+        </w:rPr>
+        <w:t xml:space="preserve"> </w:t>
+      </w:r>
+      <w:r>
+        <w:rPr>
+          <w:rFonts w:hint="default" w:ascii="Consolas" w:hAnsi="Consolas" w:eastAsia="Consolas" w:cs="Consolas"/>
+          <w:b w:val="0"/>
+          <w:bCs w:val="0"/>
+          <w:color w:val="4FC1FF"/>
+          <w:kern w:val="0"/>
+          <w:sz w:val="24"/>
+          <w:szCs w:val="24"/>
+          <w:shd w:val="clear" w:fill="1F1F1F"/>
+          <w:lang w:val="en-US" w:eastAsia="zh-CN" w:bidi="ar"/>
+        </w:rPr>
+        <w:t>resultadoPesquisa</w:t>
+      </w:r>
+      <w:r>
+        <w:rPr>
+          <w:rFonts w:hint="default" w:ascii="Consolas" w:hAnsi="Consolas" w:eastAsia="Consolas" w:cs="Consolas"/>
+          <w:b w:val="0"/>
+          <w:bCs w:val="0"/>
+          <w:color w:val="D4D4D4"/>
+          <w:kern w:val="0"/>
+          <w:sz w:val="24"/>
+          <w:szCs w:val="24"/>
+          <w:shd w:val="clear" w:fill="1F1F1F"/>
+          <w:lang w:val="en-US" w:eastAsia="zh-CN" w:bidi="ar"/>
+        </w:rPr>
+        <w:t xml:space="preserve"> = </w:t>
+      </w:r>
+      <w:r>
+        <w:rPr>
+          <w:rFonts w:hint="default" w:ascii="Consolas" w:hAnsi="Consolas" w:eastAsia="Consolas" w:cs="Consolas"/>
+          <w:b w:val="0"/>
+          <w:bCs w:val="0"/>
+          <w:color w:val="4FC1FF"/>
+          <w:kern w:val="0"/>
+          <w:sz w:val="24"/>
+          <w:szCs w:val="24"/>
+          <w:shd w:val="clear" w:fill="1F1F1F"/>
+          <w:lang w:val="en-US" w:eastAsia="zh-CN" w:bidi="ar"/>
+        </w:rPr>
+        <w:t>livros</w:t>
+      </w:r>
+      <w:r>
+        <w:rPr>
+          <w:rFonts w:hint="default" w:ascii="Consolas" w:hAnsi="Consolas" w:eastAsia="Consolas" w:cs="Consolas"/>
+          <w:b w:val="0"/>
+          <w:bCs w:val="0"/>
+          <w:color w:val="D4D4D4"/>
+          <w:kern w:val="0"/>
+          <w:sz w:val="24"/>
+          <w:szCs w:val="24"/>
+          <w:shd w:val="clear" w:fill="1F1F1F"/>
+          <w:lang w:val="en-US" w:eastAsia="zh-CN" w:bidi="ar"/>
+        </w:rPr>
+        <w:t>.</w:t>
+      </w:r>
+      <w:r>
+        <w:rPr>
+          <w:rFonts w:hint="default" w:ascii="Consolas" w:hAnsi="Consolas" w:eastAsia="Consolas" w:cs="Consolas"/>
+          <w:b w:val="0"/>
+          <w:bCs w:val="0"/>
+          <w:color w:val="DCDCAA"/>
+          <w:kern w:val="0"/>
+          <w:sz w:val="24"/>
+          <w:szCs w:val="24"/>
+          <w:shd w:val="clear" w:fill="1F1F1F"/>
+          <w:lang w:val="en-US" w:eastAsia="zh-CN" w:bidi="ar"/>
+        </w:rPr>
+        <w:t>filter</w:t>
+      </w:r>
+      <w:r>
+        <w:rPr>
+          <w:rFonts w:hint="default" w:ascii="Consolas" w:hAnsi="Consolas" w:eastAsia="Consolas" w:cs="Consolas"/>
+          <w:b w:val="0"/>
+          <w:bCs w:val="0"/>
+          <w:color w:val="D4D4D4"/>
+          <w:kern w:val="0"/>
+          <w:sz w:val="24"/>
+          <w:szCs w:val="24"/>
+          <w:shd w:val="clear" w:fill="1F1F1F"/>
+          <w:lang w:val="en-US" w:eastAsia="zh-CN" w:bidi="ar"/>
+        </w:rPr>
+        <w:t xml:space="preserve">( </w:t>
+      </w:r>
+      <w:r>
+        <w:rPr>
+          <w:rFonts w:hint="default" w:ascii="Consolas" w:hAnsi="Consolas" w:eastAsia="Consolas" w:cs="Consolas"/>
+          <w:b w:val="0"/>
+          <w:bCs w:val="0"/>
+          <w:color w:val="9CDCFE"/>
+          <w:kern w:val="0"/>
+          <w:sz w:val="24"/>
+          <w:szCs w:val="24"/>
+          <w:shd w:val="clear" w:fill="1F1F1F"/>
+          <w:lang w:val="en-US" w:eastAsia="zh-CN" w:bidi="ar"/>
+        </w:rPr>
+        <w:t>livro</w:t>
+      </w:r>
+      <w:r>
+        <w:rPr>
+          <w:rFonts w:hint="default" w:ascii="Consolas" w:hAnsi="Consolas" w:eastAsia="Consolas" w:cs="Consolas"/>
+          <w:b w:val="0"/>
+          <w:bCs w:val="0"/>
+          <w:color w:val="D4D4D4"/>
+          <w:kern w:val="0"/>
+          <w:sz w:val="24"/>
+          <w:szCs w:val="24"/>
+          <w:shd w:val="clear" w:fill="1F1F1F"/>
+          <w:lang w:val="en-US" w:eastAsia="zh-CN" w:bidi="ar"/>
+        </w:rPr>
+        <w:t xml:space="preserve"> </w:t>
+      </w:r>
+      <w:r>
+        <w:rPr>
+          <w:rFonts w:hint="default" w:ascii="Consolas" w:hAnsi="Consolas" w:eastAsia="Consolas" w:cs="Consolas"/>
+          <w:b w:val="0"/>
+          <w:bCs w:val="0"/>
+          <w:color w:val="569CD6"/>
+          <w:kern w:val="0"/>
+          <w:sz w:val="24"/>
+          <w:szCs w:val="24"/>
+          <w:shd w:val="clear" w:fill="1F1F1F"/>
+          <w:lang w:val="en-US" w:eastAsia="zh-CN" w:bidi="ar"/>
+        </w:rPr>
+        <w:t>=&gt;</w:t>
+      </w:r>
+      <w:r>
+        <w:rPr>
+          <w:rFonts w:hint="default" w:ascii="Consolas" w:hAnsi="Consolas" w:eastAsia="Consolas" w:cs="Consolas"/>
+          <w:b w:val="0"/>
+          <w:bCs w:val="0"/>
+          <w:color w:val="D4D4D4"/>
+          <w:kern w:val="0"/>
+          <w:sz w:val="24"/>
+          <w:szCs w:val="24"/>
+          <w:shd w:val="clear" w:fill="1F1F1F"/>
+          <w:lang w:val="en-US" w:eastAsia="zh-CN" w:bidi="ar"/>
+        </w:rPr>
+        <w:t xml:space="preserve"> </w:t>
+      </w:r>
+    </w:p>
+    <w:p>
+      <w:pPr>
+        <w:keepNext w:val="0"/>
+        <w:keepLines w:val="0"/>
+        <w:widowControl/>
+        <w:suppressLineNumbers w:val="0"/>
+        <w:shd w:val="clear" w:fill="1F1F1F"/>
+        <w:spacing w:line="324" w:lineRule="atLeast"/>
+        <w:jc w:val="left"/>
+        <w:rPr>
+          <w:rFonts w:hint="default" w:ascii="Consolas" w:hAnsi="Consolas" w:eastAsia="Consolas" w:cs="Consolas"/>
+          <w:b w:val="0"/>
+          <w:bCs w:val="0"/>
+          <w:color w:val="CCCCCC"/>
+          <w:sz w:val="24"/>
+          <w:szCs w:val="24"/>
+        </w:rPr>
+      </w:pPr>
+      <w:r>
+        <w:rPr>
+          <w:rFonts w:hint="default" w:ascii="Consolas" w:hAnsi="Consolas" w:eastAsia="Consolas" w:cs="Consolas"/>
+          <w:b w:val="0"/>
+          <w:bCs w:val="0"/>
+          <w:color w:val="D4D4D4"/>
+          <w:kern w:val="0"/>
+          <w:sz w:val="24"/>
+          <w:szCs w:val="24"/>
+          <w:shd w:val="clear" w:fill="1F1F1F"/>
+          <w:lang w:val="en-US" w:eastAsia="zh-CN" w:bidi="ar"/>
+        </w:rPr>
+        <w:t xml:space="preserve">                        </w:t>
+      </w:r>
+      <w:r>
+        <w:rPr>
+          <w:rFonts w:hint="default" w:ascii="Consolas" w:hAnsi="Consolas" w:eastAsia="Consolas" w:cs="Consolas"/>
+          <w:b w:val="0"/>
+          <w:bCs w:val="0"/>
+          <w:color w:val="9CDCFE"/>
+          <w:kern w:val="0"/>
+          <w:sz w:val="24"/>
+          <w:szCs w:val="24"/>
+          <w:shd w:val="clear" w:fill="1F1F1F"/>
+          <w:lang w:val="en-US" w:eastAsia="zh-CN" w:bidi="ar"/>
+        </w:rPr>
+        <w:t>livro</w:t>
+      </w:r>
+      <w:r>
+        <w:rPr>
+          <w:rFonts w:hint="default" w:ascii="Consolas" w:hAnsi="Consolas" w:eastAsia="Consolas" w:cs="Consolas"/>
+          <w:b w:val="0"/>
+          <w:bCs w:val="0"/>
+          <w:color w:val="D4D4D4"/>
+          <w:kern w:val="0"/>
+          <w:sz w:val="24"/>
+          <w:szCs w:val="24"/>
+          <w:shd w:val="clear" w:fill="1F1F1F"/>
+          <w:lang w:val="en-US" w:eastAsia="zh-CN" w:bidi="ar"/>
+        </w:rPr>
+        <w:t>.</w:t>
+      </w:r>
+      <w:r>
+        <w:rPr>
+          <w:rFonts w:hint="default" w:ascii="Consolas" w:hAnsi="Consolas" w:eastAsia="Consolas" w:cs="Consolas"/>
+          <w:b w:val="0"/>
+          <w:bCs w:val="0"/>
+          <w:color w:val="9CDCFE"/>
+          <w:kern w:val="0"/>
+          <w:sz w:val="24"/>
+          <w:szCs w:val="24"/>
+          <w:shd w:val="clear" w:fill="1F1F1F"/>
+          <w:lang w:val="en-US" w:eastAsia="zh-CN" w:bidi="ar"/>
+        </w:rPr>
+        <w:t>nome</w:t>
+      </w:r>
+      <w:r>
+        <w:rPr>
+          <w:rFonts w:hint="default" w:ascii="Consolas" w:hAnsi="Consolas" w:eastAsia="Consolas" w:cs="Consolas"/>
+          <w:b w:val="0"/>
+          <w:bCs w:val="0"/>
+          <w:color w:val="D4D4D4"/>
+          <w:kern w:val="0"/>
+          <w:sz w:val="24"/>
+          <w:szCs w:val="24"/>
+          <w:shd w:val="clear" w:fill="1F1F1F"/>
+          <w:lang w:val="en-US" w:eastAsia="zh-CN" w:bidi="ar"/>
+        </w:rPr>
+        <w:t>.</w:t>
+      </w:r>
+      <w:r>
+        <w:rPr>
+          <w:rFonts w:hint="default" w:ascii="Consolas" w:hAnsi="Consolas" w:eastAsia="Consolas" w:cs="Consolas"/>
+          <w:b w:val="0"/>
+          <w:bCs w:val="0"/>
+          <w:color w:val="DCDCAA"/>
+          <w:kern w:val="0"/>
+          <w:sz w:val="24"/>
+          <w:szCs w:val="24"/>
+          <w:shd w:val="clear" w:fill="1F1F1F"/>
+          <w:lang w:val="en-US" w:eastAsia="zh-CN" w:bidi="ar"/>
+        </w:rPr>
+        <w:t>includes</w:t>
+      </w:r>
+      <w:r>
+        <w:rPr>
+          <w:rFonts w:hint="default" w:ascii="Consolas" w:hAnsi="Consolas" w:eastAsia="Consolas" w:cs="Consolas"/>
+          <w:b w:val="0"/>
+          <w:bCs w:val="0"/>
+          <w:color w:val="D4D4D4"/>
+          <w:kern w:val="0"/>
+          <w:sz w:val="24"/>
+          <w:szCs w:val="24"/>
+          <w:shd w:val="clear" w:fill="1F1F1F"/>
+          <w:lang w:val="en-US" w:eastAsia="zh-CN" w:bidi="ar"/>
+        </w:rPr>
+        <w:t>(</w:t>
+      </w:r>
+      <w:r>
+        <w:rPr>
+          <w:rFonts w:hint="default" w:ascii="Consolas" w:hAnsi="Consolas" w:eastAsia="Consolas" w:cs="Consolas"/>
+          <w:b w:val="0"/>
+          <w:bCs w:val="0"/>
+          <w:color w:val="9CDCFE"/>
+          <w:kern w:val="0"/>
+          <w:sz w:val="24"/>
+          <w:szCs w:val="24"/>
+          <w:shd w:val="clear" w:fill="1F1F1F"/>
+          <w:lang w:val="en-US" w:eastAsia="zh-CN" w:bidi="ar"/>
+        </w:rPr>
+        <w:t>textoDigitado</w:t>
+      </w:r>
+      <w:r>
+        <w:rPr>
+          <w:rFonts w:hint="default" w:ascii="Consolas" w:hAnsi="Consolas" w:eastAsia="Consolas" w:cs="Consolas"/>
+          <w:b w:val="0"/>
+          <w:bCs w:val="0"/>
+          <w:color w:val="D4D4D4"/>
+          <w:kern w:val="0"/>
+          <w:sz w:val="24"/>
+          <w:szCs w:val="24"/>
+          <w:shd w:val="clear" w:fill="1F1F1F"/>
+          <w:lang w:val="en-US" w:eastAsia="zh-CN" w:bidi="ar"/>
+        </w:rPr>
+        <w:t>));</w:t>
+      </w:r>
+    </w:p>
+    <w:p>
+      <w:pPr>
+        <w:keepNext w:val="0"/>
+        <w:keepLines w:val="0"/>
+        <w:widowControl/>
+        <w:suppressLineNumbers w:val="0"/>
+        <w:shd w:val="clear" w:fill="1F1F1F"/>
+        <w:spacing w:line="324" w:lineRule="atLeast"/>
+        <w:jc w:val="left"/>
+        <w:rPr>
+          <w:rFonts w:hint="default" w:ascii="Consolas" w:hAnsi="Consolas" w:eastAsia="Consolas" w:cs="Consolas"/>
+          <w:b w:val="0"/>
+          <w:bCs w:val="0"/>
+          <w:color w:val="CCCCCC"/>
+          <w:sz w:val="24"/>
+          <w:szCs w:val="24"/>
+        </w:rPr>
+      </w:pPr>
+      <w:r>
+        <w:rPr>
+          <w:rFonts w:hint="default" w:ascii="Consolas" w:hAnsi="Consolas" w:eastAsia="Consolas" w:cs="Consolas"/>
+          <w:b w:val="0"/>
+          <w:bCs w:val="0"/>
+          <w:color w:val="D4D4D4"/>
+          <w:kern w:val="0"/>
+          <w:sz w:val="24"/>
+          <w:szCs w:val="24"/>
+          <w:shd w:val="clear" w:fill="1F1F1F"/>
+          <w:lang w:val="en-US" w:eastAsia="zh-CN" w:bidi="ar"/>
+        </w:rPr>
+        <w:t xml:space="preserve">                    </w:t>
+      </w:r>
+      <w:r>
+        <w:rPr>
+          <w:rFonts w:hint="default" w:ascii="Consolas" w:hAnsi="Consolas" w:eastAsia="Consolas" w:cs="Consolas"/>
+          <w:b w:val="0"/>
+          <w:bCs w:val="0"/>
+          <w:color w:val="DCDCAA"/>
+          <w:kern w:val="0"/>
+          <w:sz w:val="24"/>
+          <w:szCs w:val="24"/>
+          <w:shd w:val="clear" w:fill="1F1F1F"/>
+          <w:lang w:val="en-US" w:eastAsia="zh-CN" w:bidi="ar"/>
+        </w:rPr>
+        <w:t>setLivrosPesquisados</w:t>
+      </w:r>
+      <w:r>
+        <w:rPr>
+          <w:rFonts w:hint="default" w:ascii="Consolas" w:hAnsi="Consolas" w:eastAsia="Consolas" w:cs="Consolas"/>
+          <w:b w:val="0"/>
+          <w:bCs w:val="0"/>
+          <w:color w:val="D4D4D4"/>
+          <w:kern w:val="0"/>
+          <w:sz w:val="24"/>
+          <w:szCs w:val="24"/>
+          <w:shd w:val="clear" w:fill="1F1F1F"/>
+          <w:lang w:val="en-US" w:eastAsia="zh-CN" w:bidi="ar"/>
+        </w:rPr>
+        <w:t>(</w:t>
+      </w:r>
+      <w:r>
+        <w:rPr>
+          <w:rFonts w:hint="default" w:ascii="Consolas" w:hAnsi="Consolas" w:eastAsia="Consolas" w:cs="Consolas"/>
+          <w:b w:val="0"/>
+          <w:bCs w:val="0"/>
+          <w:color w:val="4FC1FF"/>
+          <w:kern w:val="0"/>
+          <w:sz w:val="24"/>
+          <w:szCs w:val="24"/>
+          <w:shd w:val="clear" w:fill="1F1F1F"/>
+          <w:lang w:val="en-US" w:eastAsia="zh-CN" w:bidi="ar"/>
+        </w:rPr>
+        <w:t>resultadoPesquisa</w:t>
+      </w:r>
+      <w:r>
+        <w:rPr>
+          <w:rFonts w:hint="default" w:ascii="Consolas" w:hAnsi="Consolas" w:eastAsia="Consolas" w:cs="Consolas"/>
+          <w:b w:val="0"/>
+          <w:bCs w:val="0"/>
+          <w:color w:val="D4D4D4"/>
+          <w:kern w:val="0"/>
+          <w:sz w:val="24"/>
+          <w:szCs w:val="24"/>
+          <w:shd w:val="clear" w:fill="1F1F1F"/>
+          <w:lang w:val="en-US" w:eastAsia="zh-CN" w:bidi="ar"/>
+        </w:rPr>
+        <w:t>);</w:t>
+      </w:r>
+    </w:p>
+    <w:p>
+      <w:pPr>
+        <w:keepNext w:val="0"/>
+        <w:keepLines w:val="0"/>
+        <w:widowControl/>
+        <w:suppressLineNumbers w:val="0"/>
+        <w:shd w:val="clear" w:fill="1F1F1F"/>
+        <w:spacing w:line="324" w:lineRule="atLeast"/>
+        <w:jc w:val="left"/>
+        <w:rPr>
+          <w:rFonts w:hint="default" w:ascii="Consolas" w:hAnsi="Consolas" w:eastAsia="Consolas" w:cs="Consolas"/>
+          <w:b w:val="0"/>
+          <w:bCs w:val="0"/>
+          <w:color w:val="CCCCCC"/>
+          <w:sz w:val="24"/>
+          <w:szCs w:val="24"/>
+        </w:rPr>
+      </w:pPr>
+      <w:r>
+        <w:rPr>
+          <w:rFonts w:hint="default" w:ascii="Consolas" w:hAnsi="Consolas" w:eastAsia="Consolas" w:cs="Consolas"/>
+          <w:b w:val="0"/>
+          <w:bCs w:val="0"/>
+          <w:color w:val="D4D4D4"/>
+          <w:kern w:val="0"/>
+          <w:sz w:val="24"/>
+          <w:szCs w:val="24"/>
+          <w:shd w:val="clear" w:fill="1F1F1F"/>
+          <w:lang w:val="en-US" w:eastAsia="zh-CN" w:bidi="ar"/>
+        </w:rPr>
+        <w:t>                }</w:t>
+      </w:r>
+      <w:r>
+        <w:rPr>
+          <w:rFonts w:hint="default" w:ascii="Consolas" w:hAnsi="Consolas" w:eastAsia="Consolas" w:cs="Consolas"/>
+          <w:b w:val="0"/>
+          <w:bCs w:val="0"/>
+          <w:color w:val="569CD6"/>
+          <w:kern w:val="0"/>
+          <w:sz w:val="24"/>
+          <w:szCs w:val="24"/>
+          <w:shd w:val="clear" w:fill="1F1F1F"/>
+          <w:lang w:val="en-US" w:eastAsia="zh-CN" w:bidi="ar"/>
+        </w:rPr>
+        <w:t>}</w:t>
+      </w:r>
+    </w:p>
+    <w:p>
+      <w:pPr>
+        <w:keepNext w:val="0"/>
+        <w:keepLines w:val="0"/>
+        <w:widowControl/>
+        <w:suppressLineNumbers w:val="0"/>
+        <w:shd w:val="clear" w:fill="1F1F1F"/>
+        <w:spacing w:line="324" w:lineRule="atLeast"/>
+        <w:jc w:val="left"/>
+        <w:rPr>
+          <w:rFonts w:hint="default" w:ascii="Consolas" w:hAnsi="Consolas" w:eastAsia="Consolas" w:cs="Consolas"/>
+          <w:b w:val="0"/>
+          <w:bCs w:val="0"/>
+          <w:color w:val="CCCCCC"/>
+          <w:sz w:val="24"/>
+          <w:szCs w:val="24"/>
+        </w:rPr>
+      </w:pPr>
+      <w:r>
+        <w:rPr>
+          <w:rFonts w:hint="default" w:ascii="Consolas" w:hAnsi="Consolas" w:eastAsia="Consolas" w:cs="Consolas"/>
+          <w:b w:val="0"/>
+          <w:bCs w:val="0"/>
+          <w:color w:val="CCCCCC"/>
+          <w:kern w:val="0"/>
+          <w:sz w:val="24"/>
+          <w:szCs w:val="24"/>
+          <w:shd w:val="clear" w:fill="1F1F1F"/>
+          <w:lang w:val="en-US" w:eastAsia="zh-CN" w:bidi="ar"/>
+        </w:rPr>
+        <w:t xml:space="preserve">            </w:t>
+      </w:r>
+      <w:r>
+        <w:rPr>
+          <w:rFonts w:hint="default" w:ascii="Consolas" w:hAnsi="Consolas" w:eastAsia="Consolas" w:cs="Consolas"/>
+          <w:b w:val="0"/>
+          <w:bCs w:val="0"/>
+          <w:color w:val="808080"/>
+          <w:kern w:val="0"/>
+          <w:sz w:val="24"/>
+          <w:szCs w:val="24"/>
+          <w:shd w:val="clear" w:fill="1F1F1F"/>
+          <w:lang w:val="en-US" w:eastAsia="zh-CN" w:bidi="ar"/>
+        </w:rPr>
+        <w:t>/&gt;</w:t>
+      </w:r>
+    </w:p>
+    <w:p>
+      <w:pPr>
+        <w:keepNext w:val="0"/>
+        <w:keepLines w:val="0"/>
+        <w:widowControl/>
+        <w:suppressLineNumbers w:val="0"/>
+        <w:shd w:val="clear" w:fill="1F1F1F"/>
+        <w:spacing w:line="324" w:lineRule="atLeast"/>
+        <w:jc w:val="left"/>
+        <w:rPr>
+          <w:rFonts w:hint="default" w:ascii="Consolas" w:hAnsi="Consolas" w:eastAsia="Consolas" w:cs="Consolas"/>
+          <w:b w:val="0"/>
+          <w:bCs w:val="0"/>
+          <w:color w:val="CCCCCC"/>
+          <w:sz w:val="24"/>
+          <w:szCs w:val="24"/>
+        </w:rPr>
+      </w:pPr>
+      <w:r>
+        <w:rPr>
+          <w:rFonts w:hint="default" w:ascii="Consolas" w:hAnsi="Consolas" w:eastAsia="Consolas" w:cs="Consolas"/>
+          <w:b w:val="0"/>
+          <w:bCs w:val="0"/>
+          <w:color w:val="CCCCCC"/>
+          <w:kern w:val="0"/>
+          <w:sz w:val="24"/>
+          <w:szCs w:val="24"/>
+          <w:shd w:val="clear" w:fill="1F1F1F"/>
+          <w:lang w:val="en-US" w:eastAsia="zh-CN" w:bidi="ar"/>
+        </w:rPr>
+        <w:t xml:space="preserve">            </w:t>
+      </w:r>
+      <w:r>
+        <w:rPr>
+          <w:rFonts w:hint="default" w:ascii="Consolas" w:hAnsi="Consolas" w:eastAsia="Consolas" w:cs="Consolas"/>
+          <w:b w:val="0"/>
+          <w:bCs w:val="0"/>
+          <w:color w:val="808080"/>
+          <w:kern w:val="0"/>
+          <w:sz w:val="24"/>
+          <w:szCs w:val="24"/>
+          <w:shd w:val="clear" w:fill="1F1F1F"/>
+          <w:lang w:val="en-US" w:eastAsia="zh-CN" w:bidi="ar"/>
+        </w:rPr>
+        <w:t>&lt;</w:t>
+      </w:r>
+      <w:r>
+        <w:rPr>
+          <w:rFonts w:hint="default" w:ascii="Consolas" w:hAnsi="Consolas" w:eastAsia="Consolas" w:cs="Consolas"/>
+          <w:b w:val="0"/>
+          <w:bCs w:val="0"/>
+          <w:color w:val="569CD6"/>
+          <w:kern w:val="0"/>
+          <w:sz w:val="24"/>
+          <w:szCs w:val="24"/>
+          <w:shd w:val="clear" w:fill="1F1F1F"/>
+          <w:lang w:val="en-US" w:eastAsia="zh-CN" w:bidi="ar"/>
+        </w:rPr>
+        <w:t>p</w:t>
+      </w:r>
+      <w:r>
+        <w:rPr>
+          <w:rFonts w:hint="default" w:ascii="Consolas" w:hAnsi="Consolas" w:eastAsia="Consolas" w:cs="Consolas"/>
+          <w:b w:val="0"/>
+          <w:bCs w:val="0"/>
+          <w:color w:val="808080"/>
+          <w:kern w:val="0"/>
+          <w:sz w:val="24"/>
+          <w:szCs w:val="24"/>
+          <w:shd w:val="clear" w:fill="1F1F1F"/>
+          <w:lang w:val="en-US" w:eastAsia="zh-CN" w:bidi="ar"/>
+        </w:rPr>
+        <w:t>&gt;</w:t>
+      </w:r>
+      <w:r>
+        <w:rPr>
+          <w:rFonts w:hint="default" w:ascii="Consolas" w:hAnsi="Consolas" w:eastAsia="Consolas" w:cs="Consolas"/>
+          <w:b w:val="0"/>
+          <w:bCs w:val="0"/>
+          <w:color w:val="569CD6"/>
+          <w:kern w:val="0"/>
+          <w:sz w:val="24"/>
+          <w:szCs w:val="24"/>
+          <w:shd w:val="clear" w:fill="1F1F1F"/>
+          <w:lang w:val="en-US" w:eastAsia="zh-CN" w:bidi="ar"/>
+        </w:rPr>
+        <w:t>{</w:t>
+      </w:r>
+      <w:r>
+        <w:rPr>
+          <w:rFonts w:hint="default" w:ascii="Consolas" w:hAnsi="Consolas" w:eastAsia="Consolas" w:cs="Consolas"/>
+          <w:b w:val="0"/>
+          <w:bCs w:val="0"/>
+          <w:color w:val="9CDCFE"/>
+          <w:kern w:val="0"/>
+          <w:sz w:val="24"/>
+          <w:szCs w:val="24"/>
+          <w:shd w:val="clear" w:fill="1F1F1F"/>
+          <w:lang w:val="en-US" w:eastAsia="zh-CN" w:bidi="ar"/>
+        </w:rPr>
+        <w:t>textoDigitado</w:t>
+      </w:r>
+      <w:r>
+        <w:rPr>
+          <w:rFonts w:hint="default" w:ascii="Consolas" w:hAnsi="Consolas" w:eastAsia="Consolas" w:cs="Consolas"/>
+          <w:b w:val="0"/>
+          <w:bCs w:val="0"/>
+          <w:color w:val="569CD6"/>
+          <w:kern w:val="0"/>
+          <w:sz w:val="24"/>
+          <w:szCs w:val="24"/>
+          <w:shd w:val="clear" w:fill="1F1F1F"/>
+          <w:lang w:val="en-US" w:eastAsia="zh-CN" w:bidi="ar"/>
+        </w:rPr>
+        <w:t>}</w:t>
+      </w:r>
+      <w:r>
+        <w:rPr>
+          <w:rFonts w:hint="default" w:ascii="Consolas" w:hAnsi="Consolas" w:eastAsia="Consolas" w:cs="Consolas"/>
+          <w:b w:val="0"/>
+          <w:bCs w:val="0"/>
+          <w:color w:val="808080"/>
+          <w:kern w:val="0"/>
+          <w:sz w:val="24"/>
+          <w:szCs w:val="24"/>
+          <w:shd w:val="clear" w:fill="1F1F1F"/>
+          <w:lang w:val="en-US" w:eastAsia="zh-CN" w:bidi="ar"/>
+        </w:rPr>
+        <w:t>&lt;/</w:t>
+      </w:r>
+      <w:r>
+        <w:rPr>
+          <w:rFonts w:hint="default" w:ascii="Consolas" w:hAnsi="Consolas" w:eastAsia="Consolas" w:cs="Consolas"/>
+          <w:b w:val="0"/>
+          <w:bCs w:val="0"/>
+          <w:color w:val="569CD6"/>
+          <w:kern w:val="0"/>
+          <w:sz w:val="24"/>
+          <w:szCs w:val="24"/>
+          <w:shd w:val="clear" w:fill="1F1F1F"/>
+          <w:lang w:val="en-US" w:eastAsia="zh-CN" w:bidi="ar"/>
+        </w:rPr>
+        <w:t>p</w:t>
+      </w:r>
+      <w:r>
+        <w:rPr>
+          <w:rFonts w:hint="default" w:ascii="Consolas" w:hAnsi="Consolas" w:eastAsia="Consolas" w:cs="Consolas"/>
+          <w:b w:val="0"/>
+          <w:bCs w:val="0"/>
+          <w:color w:val="808080"/>
+          <w:kern w:val="0"/>
+          <w:sz w:val="24"/>
+          <w:szCs w:val="24"/>
+          <w:shd w:val="clear" w:fill="1F1F1F"/>
+          <w:lang w:val="en-US" w:eastAsia="zh-CN" w:bidi="ar"/>
+        </w:rPr>
+        <w:t>&gt;</w:t>
+      </w:r>
+    </w:p>
+    <w:p>
+      <w:pPr>
+        <w:keepNext w:val="0"/>
+        <w:keepLines w:val="0"/>
+        <w:widowControl/>
+        <w:suppressLineNumbers w:val="0"/>
+        <w:shd w:val="clear" w:fill="1F1F1F"/>
+        <w:spacing w:line="324" w:lineRule="atLeast"/>
+        <w:jc w:val="left"/>
+        <w:rPr>
+          <w:rFonts w:hint="default" w:ascii="Consolas" w:hAnsi="Consolas" w:eastAsia="Consolas" w:cs="Consolas"/>
+          <w:b w:val="0"/>
+          <w:bCs w:val="0"/>
+          <w:color w:val="CCCCCC"/>
+          <w:sz w:val="24"/>
+          <w:szCs w:val="24"/>
+        </w:rPr>
+      </w:pPr>
+      <w:r>
+        <w:rPr>
+          <w:rFonts w:hint="default" w:ascii="Consolas" w:hAnsi="Consolas" w:eastAsia="Consolas" w:cs="Consolas"/>
+          <w:b w:val="0"/>
+          <w:bCs w:val="0"/>
+          <w:color w:val="CCCCCC"/>
+          <w:kern w:val="0"/>
+          <w:sz w:val="24"/>
+          <w:szCs w:val="24"/>
+          <w:shd w:val="clear" w:fill="1F1F1F"/>
+          <w:lang w:val="en-US" w:eastAsia="zh-CN" w:bidi="ar"/>
+        </w:rPr>
+        <w:t xml:space="preserve">        </w:t>
+      </w:r>
+      <w:r>
+        <w:rPr>
+          <w:rFonts w:hint="default" w:ascii="Consolas" w:hAnsi="Consolas" w:eastAsia="Consolas" w:cs="Consolas"/>
+          <w:b w:val="0"/>
+          <w:bCs w:val="0"/>
+          <w:color w:val="808080"/>
+          <w:kern w:val="0"/>
+          <w:sz w:val="24"/>
+          <w:szCs w:val="24"/>
+          <w:shd w:val="clear" w:fill="1F1F1F"/>
+          <w:lang w:val="en-US" w:eastAsia="zh-CN" w:bidi="ar"/>
+        </w:rPr>
+        <w:t>&lt;/</w:t>
+      </w:r>
+      <w:r>
+        <w:rPr>
+          <w:rFonts w:hint="default" w:ascii="Consolas" w:hAnsi="Consolas" w:eastAsia="Consolas" w:cs="Consolas"/>
+          <w:b w:val="0"/>
+          <w:bCs w:val="0"/>
+          <w:color w:val="4EC9B0"/>
+          <w:kern w:val="0"/>
+          <w:sz w:val="24"/>
+          <w:szCs w:val="24"/>
+          <w:shd w:val="clear" w:fill="1F1F1F"/>
+          <w:lang w:val="en-US" w:eastAsia="zh-CN" w:bidi="ar"/>
+        </w:rPr>
+        <w:t>PesquisaContainer</w:t>
+      </w:r>
+      <w:r>
+        <w:rPr>
+          <w:rFonts w:hint="default" w:ascii="Consolas" w:hAnsi="Consolas" w:eastAsia="Consolas" w:cs="Consolas"/>
+          <w:b w:val="0"/>
+          <w:bCs w:val="0"/>
+          <w:color w:val="808080"/>
+          <w:kern w:val="0"/>
+          <w:sz w:val="24"/>
+          <w:szCs w:val="24"/>
+          <w:shd w:val="clear" w:fill="1F1F1F"/>
+          <w:lang w:val="en-US" w:eastAsia="zh-CN" w:bidi="ar"/>
+        </w:rPr>
+        <w:t>&gt;</w:t>
+      </w:r>
+    </w:p>
+    <w:p>
+      <w:pPr>
+        <w:keepNext w:val="0"/>
+        <w:keepLines w:val="0"/>
+        <w:widowControl/>
+        <w:suppressLineNumbers w:val="0"/>
+        <w:shd w:val="clear" w:fill="1F1F1F"/>
+        <w:spacing w:line="324" w:lineRule="atLeast"/>
+        <w:jc w:val="left"/>
+        <w:rPr>
+          <w:rFonts w:hint="default" w:ascii="Consolas" w:hAnsi="Consolas" w:eastAsia="Consolas" w:cs="Consolas"/>
+          <w:b w:val="0"/>
+          <w:bCs w:val="0"/>
+          <w:color w:val="CCCCCC"/>
+          <w:sz w:val="24"/>
+          <w:szCs w:val="24"/>
+        </w:rPr>
+      </w:pPr>
+      <w:r>
+        <w:rPr>
+          <w:rFonts w:hint="default" w:ascii="Consolas" w:hAnsi="Consolas" w:eastAsia="Consolas" w:cs="Consolas"/>
+          <w:b w:val="0"/>
+          <w:bCs w:val="0"/>
+          <w:color w:val="CCCCCC"/>
+          <w:kern w:val="0"/>
+          <w:sz w:val="24"/>
+          <w:szCs w:val="24"/>
+          <w:shd w:val="clear" w:fill="1F1F1F"/>
+          <w:lang w:val="en-US" w:eastAsia="zh-CN" w:bidi="ar"/>
+        </w:rPr>
+        <w:t xml:space="preserve">        </w:t>
+      </w:r>
+    </w:p>
+    <w:p>
+      <w:pPr>
+        <w:keepNext w:val="0"/>
+        <w:keepLines w:val="0"/>
+        <w:widowControl/>
+        <w:suppressLineNumbers w:val="0"/>
+        <w:shd w:val="clear" w:fill="1F1F1F"/>
+        <w:spacing w:line="324" w:lineRule="atLeast"/>
+        <w:jc w:val="left"/>
+        <w:rPr>
+          <w:rFonts w:hint="default" w:ascii="Consolas" w:hAnsi="Consolas" w:eastAsia="Consolas" w:cs="Consolas"/>
+          <w:b w:val="0"/>
+          <w:bCs w:val="0"/>
+          <w:color w:val="CCCCCC"/>
+          <w:sz w:val="24"/>
+          <w:szCs w:val="24"/>
+        </w:rPr>
+      </w:pPr>
+      <w:r>
+        <w:rPr>
+          <w:rFonts w:hint="default" w:ascii="Consolas" w:hAnsi="Consolas" w:eastAsia="Consolas" w:cs="Consolas"/>
+          <w:b w:val="0"/>
+          <w:bCs w:val="0"/>
+          <w:color w:val="CCCCCC"/>
+          <w:kern w:val="0"/>
+          <w:sz w:val="24"/>
+          <w:szCs w:val="24"/>
+          <w:shd w:val="clear" w:fill="1F1F1F"/>
+          <w:lang w:val="en-US" w:eastAsia="zh-CN" w:bidi="ar"/>
+        </w:rPr>
+        <w:t>    )</w:t>
+      </w:r>
+    </w:p>
+    <w:p>
+      <w:pPr>
+        <w:keepNext w:val="0"/>
+        <w:keepLines w:val="0"/>
+        <w:widowControl/>
+        <w:suppressLineNumbers w:val="0"/>
+        <w:shd w:val="clear" w:fill="1F1F1F"/>
+        <w:spacing w:line="324" w:lineRule="atLeast"/>
+        <w:jc w:val="left"/>
+        <w:rPr>
+          <w:rFonts w:hint="default" w:ascii="Consolas" w:hAnsi="Consolas" w:eastAsia="Consolas" w:cs="Consolas"/>
+          <w:b w:val="0"/>
+          <w:bCs w:val="0"/>
+          <w:color w:val="CCCCCC"/>
+          <w:sz w:val="24"/>
+          <w:szCs w:val="24"/>
+        </w:rPr>
+      </w:pPr>
+      <w:r>
+        <w:rPr>
+          <w:rFonts w:hint="default" w:ascii="Consolas" w:hAnsi="Consolas" w:eastAsia="Consolas" w:cs="Consolas"/>
+          <w:b w:val="0"/>
+          <w:bCs w:val="0"/>
+          <w:color w:val="CCCCCC"/>
+          <w:kern w:val="0"/>
+          <w:sz w:val="24"/>
+          <w:szCs w:val="24"/>
+          <w:shd w:val="clear" w:fill="1F1F1F"/>
+          <w:lang w:val="en-US" w:eastAsia="zh-CN" w:bidi="ar"/>
+        </w:rPr>
+        <w:t>}</w:t>
+      </w:r>
+    </w:p>
+    <w:p>
+      <w:pPr>
+        <w:ind w:left="0" w:leftChars="0" w:firstLine="0" w:firstLineChars="0"/>
+        <w:jc w:val="left"/>
+        <w:rPr>
+          <w:rFonts w:hint="default"/>
+          <w:lang w:val="pt-BR"/>
+        </w:rPr>
+      </w:pPr>
       <w:bookmarkStart w:id="0" w:name="_GoBack"/>
       <w:bookmarkEnd w:id="0"/>
-    </w:p>
-    <w:p>
-      <w:pPr>
-        <w:ind w:left="0" w:leftChars="0" w:firstLine="0" w:firstLineChars="0"/>
-        <w:jc w:val="center"/>
-        <w:rPr>
-          <w:rFonts w:hint="default"/>
-          <w:lang w:val="pt-BR"/>
-        </w:rPr>
-      </w:pPr>
     </w:p>
     <w:sectPr>
       <w:pgSz w:w="11906" w:h="16838"/>

</xml_diff>